<commit_message>
Version 2.0 of SRS
</commit_message>
<xml_diff>
--- a/EquilibriaSWSRS.docx
+++ b/EquilibriaSWSRS.docx
@@ -5160,8 +5160,6 @@
         </w:rPr>
         <w:t>e</w:t>
       </w:r>
-      <w:bookmarkStart w:id="0" w:name="_GoBack"/>
-      <w:bookmarkEnd w:id="0"/>
     </w:p>
     <w:p>
       <w:pPr>
@@ -5700,7 +5698,13 @@
         <w:pStyle w:val="ByLine"/>
       </w:pPr>
       <w:r>
-        <w:t>Version 1.0 approved</w:t>
+        <w:t xml:space="preserve">Version </w:t>
+      </w:r>
+      <w:r>
+        <w:t>2</w:t>
+      </w:r>
+      <w:r>
+        <w:t>.0 approved</w:t>
       </w:r>
     </w:p>
     <w:p>
@@ -5755,22 +5759,22 @@
       <w:pPr>
         <w:pStyle w:val="TOCEntry"/>
       </w:pPr>
-      <w:bookmarkStart w:id="1" w:name="_Toc344877432"/>
-      <w:bookmarkStart w:id="2" w:name="_Toc344879822"/>
-      <w:bookmarkStart w:id="3" w:name="_Toc346508722"/>
-      <w:bookmarkStart w:id="4" w:name="_Toc346508952"/>
-      <w:bookmarkStart w:id="5" w:name="_Toc346509227"/>
-      <w:bookmarkStart w:id="6" w:name="_Toc441230970"/>
+      <w:bookmarkStart w:id="0" w:name="_Toc344877432"/>
+      <w:bookmarkStart w:id="1" w:name="_Toc344879822"/>
+      <w:bookmarkStart w:id="2" w:name="_Toc346508722"/>
+      <w:bookmarkStart w:id="3" w:name="_Toc346508952"/>
+      <w:bookmarkStart w:id="4" w:name="_Toc346509227"/>
+      <w:bookmarkStart w:id="5" w:name="_Toc441230970"/>
+      <w:bookmarkEnd w:id="0"/>
       <w:bookmarkEnd w:id="1"/>
       <w:bookmarkEnd w:id="2"/>
       <w:bookmarkEnd w:id="3"/>
       <w:bookmarkEnd w:id="4"/>
-      <w:bookmarkEnd w:id="5"/>
       <w:r>
         <w:lastRenderedPageBreak/>
         <w:t>Table of Contents</w:t>
       </w:r>
-      <w:bookmarkEnd w:id="6"/>
+      <w:bookmarkEnd w:id="5"/>
     </w:p>
     <w:p>
       <w:pPr>
@@ -5954,14 +5958,20 @@
         <w:rPr>
           <w:noProof/>
         </w:rPr>
-        <w:t>1.2</w:t>
-      </w:r>
-      <w:r>
-        <w:rPr>
-          <w:noProof/>
-        </w:rPr>
-        <w:tab/>
-        <w:t>Document Conventions</w:t>
+        <w:t>1.</w:t>
+      </w:r>
+      <w:r>
+        <w:rPr>
+          <w:noProof/>
+        </w:rPr>
+        <w:t>2</w:t>
+      </w:r>
+      <w:r>
+        <w:rPr>
+          <w:noProof/>
+        </w:rPr>
+        <w:tab/>
+        <w:t>Intended Audience and Reading Suggestions</w:t>
       </w:r>
       <w:r>
         <w:rPr>
@@ -5979,7 +5989,7 @@
         <w:rPr>
           <w:noProof/>
         </w:rPr>
-        <w:instrText xml:space="preserve"> PAGEREF _Toc441230974 \h </w:instrText>
+        <w:instrText xml:space="preserve"> PAGEREF _Toc441230975 \h </w:instrText>
       </w:r>
       <w:r>
         <w:rPr>
@@ -6019,14 +6029,20 @@
         <w:rPr>
           <w:noProof/>
         </w:rPr>
-        <w:t>1.3</w:t>
-      </w:r>
-      <w:r>
-        <w:rPr>
-          <w:noProof/>
-        </w:rPr>
-        <w:tab/>
-        <w:t>Intended Audience and Reading Suggestions</w:t>
+        <w:t>1.</w:t>
+      </w:r>
+      <w:r>
+        <w:rPr>
+          <w:noProof/>
+        </w:rPr>
+        <w:t>3</w:t>
+      </w:r>
+      <w:r>
+        <w:rPr>
+          <w:noProof/>
+        </w:rPr>
+        <w:tab/>
+        <w:t>Product Scope</w:t>
       </w:r>
       <w:r>
         <w:rPr>
@@ -6044,7 +6060,7 @@
         <w:rPr>
           <w:noProof/>
         </w:rPr>
-        <w:instrText xml:space="preserve"> PAGEREF _Toc441230975 \h </w:instrText>
+        <w:instrText xml:space="preserve"> PAGEREF _Toc441230976 \h </w:instrText>
       </w:r>
       <w:r>
         <w:rPr>
@@ -6084,14 +6100,20 @@
         <w:rPr>
           <w:noProof/>
         </w:rPr>
-        <w:t>1.4</w:t>
-      </w:r>
-      <w:r>
-        <w:rPr>
-          <w:noProof/>
-        </w:rPr>
-        <w:tab/>
-        <w:t>Product Scope</w:t>
+        <w:t>1.</w:t>
+      </w:r>
+      <w:r>
+        <w:rPr>
+          <w:noProof/>
+        </w:rPr>
+        <w:t>4</w:t>
+      </w:r>
+      <w:r>
+        <w:rPr>
+          <w:noProof/>
+        </w:rPr>
+        <w:tab/>
+        <w:t>References</w:t>
       </w:r>
       <w:r>
         <w:rPr>
@@ -6109,7 +6131,7 @@
         <w:rPr>
           <w:noProof/>
         </w:rPr>
-        <w:instrText xml:space="preserve"> PAGEREF _Toc441230976 \h </w:instrText>
+        <w:instrText xml:space="preserve"> PAGEREF _Toc441230977 \h </w:instrText>
       </w:r>
       <w:r>
         <w:rPr>
@@ -6132,6 +6154,36 @@
         <w:rPr>
           <w:noProof/>
         </w:rPr>
+        <w:fldChar w:fldCharType="end"/>
+      </w:r>
+    </w:p>
+    <w:p>
+      <w:pPr>
+        <w:pStyle w:val="TOC1"/>
+      </w:pPr>
+      <w:r>
+        <w:t>2.</w:t>
+      </w:r>
+      <w:r>
+        <w:tab/>
+        <w:t>Overall Description</w:t>
+      </w:r>
+      <w:r>
+        <w:tab/>
+      </w:r>
+      <w:r>
+        <w:fldChar w:fldCharType="begin"/>
+      </w:r>
+      <w:r>
+        <w:instrText xml:space="preserve"> PAGEREF _Toc441230978 \h </w:instrText>
+      </w:r>
+      <w:r>
+        <w:fldChar w:fldCharType="separate"/>
+      </w:r>
+      <w:r>
+        <w:t>2</w:t>
+      </w:r>
+      <w:r>
         <w:fldChar w:fldCharType="end"/>
       </w:r>
     </w:p>
@@ -6149,14 +6201,14 @@
         <w:rPr>
           <w:noProof/>
         </w:rPr>
-        <w:t>1.5</w:t>
-      </w:r>
-      <w:r>
-        <w:rPr>
-          <w:noProof/>
-        </w:rPr>
-        <w:tab/>
-        <w:t>References</w:t>
+        <w:t>2.1</w:t>
+      </w:r>
+      <w:r>
+        <w:rPr>
+          <w:noProof/>
+        </w:rPr>
+        <w:tab/>
+        <w:t>Product Perspective</w:t>
       </w:r>
       <w:r>
         <w:rPr>
@@ -6174,7 +6226,7 @@
         <w:rPr>
           <w:noProof/>
         </w:rPr>
-        <w:instrText xml:space="preserve"> PAGEREF _Toc441230977 \h </w:instrText>
+        <w:instrText xml:space="preserve"> PAGEREF _Toc441230979 \h </w:instrText>
       </w:r>
       <w:r>
         <w:rPr>
@@ -6191,42 +6243,12 @@
         <w:rPr>
           <w:noProof/>
         </w:rPr>
-        <w:t>1</w:t>
-      </w:r>
-      <w:r>
-        <w:rPr>
-          <w:noProof/>
-        </w:rPr>
-        <w:fldChar w:fldCharType="end"/>
-      </w:r>
-    </w:p>
-    <w:p>
-      <w:pPr>
-        <w:pStyle w:val="TOC1"/>
-      </w:pPr>
-      <w:r>
-        <w:t>2.</w:t>
-      </w:r>
-      <w:r>
-        <w:tab/>
-        <w:t>Overall Description</w:t>
-      </w:r>
-      <w:r>
-        <w:tab/>
-      </w:r>
-      <w:r>
-        <w:fldChar w:fldCharType="begin"/>
-      </w:r>
-      <w:r>
-        <w:instrText xml:space="preserve"> PAGEREF _Toc441230978 \h </w:instrText>
-      </w:r>
-      <w:r>
-        <w:fldChar w:fldCharType="separate"/>
-      </w:r>
-      <w:r>
         <w:t>2</w:t>
       </w:r>
       <w:r>
+        <w:rPr>
+          <w:noProof/>
+        </w:rPr>
         <w:fldChar w:fldCharType="end"/>
       </w:r>
     </w:p>
@@ -6244,14 +6266,14 @@
         <w:rPr>
           <w:noProof/>
         </w:rPr>
-        <w:t>2.1</w:t>
-      </w:r>
-      <w:r>
-        <w:rPr>
-          <w:noProof/>
-        </w:rPr>
-        <w:tab/>
-        <w:t>Product Perspective</w:t>
+        <w:t>2.2</w:t>
+      </w:r>
+      <w:r>
+        <w:rPr>
+          <w:noProof/>
+        </w:rPr>
+        <w:tab/>
+        <w:t>Product Functions</w:t>
       </w:r>
       <w:r>
         <w:rPr>
@@ -6269,7 +6291,7 @@
         <w:rPr>
           <w:noProof/>
         </w:rPr>
-        <w:instrText xml:space="preserve"> PAGEREF _Toc441230979 \h </w:instrText>
+        <w:instrText xml:space="preserve"> PAGEREF _Toc441230980 \h </w:instrText>
       </w:r>
       <w:r>
         <w:rPr>
@@ -6309,14 +6331,14 @@
         <w:rPr>
           <w:noProof/>
         </w:rPr>
-        <w:t>2.2</w:t>
-      </w:r>
-      <w:r>
-        <w:rPr>
-          <w:noProof/>
-        </w:rPr>
-        <w:tab/>
-        <w:t>Product Functions</w:t>
+        <w:t>2.3</w:t>
+      </w:r>
+      <w:r>
+        <w:rPr>
+          <w:noProof/>
+        </w:rPr>
+        <w:tab/>
+        <w:t>User Classes and Characteristics</w:t>
       </w:r>
       <w:r>
         <w:rPr>
@@ -6334,7 +6356,7 @@
         <w:rPr>
           <w:noProof/>
         </w:rPr>
-        <w:instrText xml:space="preserve"> PAGEREF _Toc441230980 \h </w:instrText>
+        <w:instrText xml:space="preserve"> PAGEREF _Toc441230981 \h </w:instrText>
       </w:r>
       <w:r>
         <w:rPr>
@@ -6374,14 +6396,14 @@
         <w:rPr>
           <w:noProof/>
         </w:rPr>
-        <w:t>2.3</w:t>
-      </w:r>
-      <w:r>
-        <w:rPr>
-          <w:noProof/>
-        </w:rPr>
-        <w:tab/>
-        <w:t>User Classes and Characteristics</w:t>
+        <w:t>2.4</w:t>
+      </w:r>
+      <w:r>
+        <w:rPr>
+          <w:noProof/>
+        </w:rPr>
+        <w:tab/>
+        <w:t>Operating Environment</w:t>
       </w:r>
       <w:r>
         <w:rPr>
@@ -6399,7 +6421,7 @@
         <w:rPr>
           <w:noProof/>
         </w:rPr>
-        <w:instrText xml:space="preserve"> PAGEREF _Toc441230981 \h </w:instrText>
+        <w:instrText xml:space="preserve"> PAGEREF _Toc441230982 \h </w:instrText>
       </w:r>
       <w:r>
         <w:rPr>
@@ -6439,14 +6461,14 @@
         <w:rPr>
           <w:noProof/>
         </w:rPr>
-        <w:t>2.4</w:t>
-      </w:r>
-      <w:r>
-        <w:rPr>
-          <w:noProof/>
-        </w:rPr>
-        <w:tab/>
-        <w:t>Operating Environment</w:t>
+        <w:t>2.5</w:t>
+      </w:r>
+      <w:r>
+        <w:rPr>
+          <w:noProof/>
+        </w:rPr>
+        <w:tab/>
+        <w:t>Design and Implementation Constraints</w:t>
       </w:r>
       <w:r>
         <w:rPr>
@@ -6464,7 +6486,7 @@
         <w:rPr>
           <w:noProof/>
         </w:rPr>
-        <w:instrText xml:space="preserve"> PAGEREF _Toc441230982 \h </w:instrText>
+        <w:instrText xml:space="preserve"> PAGEREF _Toc441230983 \h </w:instrText>
       </w:r>
       <w:r>
         <w:rPr>
@@ -6504,14 +6526,14 @@
         <w:rPr>
           <w:noProof/>
         </w:rPr>
-        <w:t>2.5</w:t>
-      </w:r>
-      <w:r>
-        <w:rPr>
-          <w:noProof/>
-        </w:rPr>
-        <w:tab/>
-        <w:t>Design and Implementation Constraints</w:t>
+        <w:t>2.6</w:t>
+      </w:r>
+      <w:r>
+        <w:rPr>
+          <w:noProof/>
+        </w:rPr>
+        <w:tab/>
+        <w:t>User Documentation</w:t>
       </w:r>
       <w:r>
         <w:rPr>
@@ -6529,7 +6551,7 @@
         <w:rPr>
           <w:noProof/>
         </w:rPr>
-        <w:instrText xml:space="preserve"> PAGEREF _Toc441230983 \h </w:instrText>
+        <w:instrText xml:space="preserve"> PAGEREF _Toc441230984 \h </w:instrText>
       </w:r>
       <w:r>
         <w:rPr>
@@ -6569,14 +6591,14 @@
         <w:rPr>
           <w:noProof/>
         </w:rPr>
-        <w:t>2.6</w:t>
-      </w:r>
-      <w:r>
-        <w:rPr>
-          <w:noProof/>
-        </w:rPr>
-        <w:tab/>
-        <w:t>User Documentation</w:t>
+        <w:t>2.7</w:t>
+      </w:r>
+      <w:r>
+        <w:rPr>
+          <w:noProof/>
+        </w:rPr>
+        <w:tab/>
+        <w:t>Assumptions and Dependencies</w:t>
       </w:r>
       <w:r>
         <w:rPr>
@@ -6594,7 +6616,7 @@
         <w:rPr>
           <w:noProof/>
         </w:rPr>
-        <w:instrText xml:space="preserve"> PAGEREF _Toc441230984 \h </w:instrText>
+        <w:instrText xml:space="preserve"> PAGEREF _Toc441230985 \h </w:instrText>
       </w:r>
       <w:r>
         <w:rPr>
@@ -6611,12 +6633,42 @@
         <w:rPr>
           <w:noProof/>
         </w:rPr>
-        <w:t>2</w:t>
-      </w:r>
-      <w:r>
-        <w:rPr>
-          <w:noProof/>
-        </w:rPr>
+        <w:t>3</w:t>
+      </w:r>
+      <w:r>
+        <w:rPr>
+          <w:noProof/>
+        </w:rPr>
+        <w:fldChar w:fldCharType="end"/>
+      </w:r>
+    </w:p>
+    <w:p>
+      <w:pPr>
+        <w:pStyle w:val="TOC1"/>
+      </w:pPr>
+      <w:r>
+        <w:t>3.</w:t>
+      </w:r>
+      <w:r>
+        <w:tab/>
+        <w:t>External Interface Requirements</w:t>
+      </w:r>
+      <w:r>
+        <w:tab/>
+      </w:r>
+      <w:r>
+        <w:fldChar w:fldCharType="begin"/>
+      </w:r>
+      <w:r>
+        <w:instrText xml:space="preserve"> PAGEREF _Toc441230986 \h </w:instrText>
+      </w:r>
+      <w:r>
+        <w:fldChar w:fldCharType="separate"/>
+      </w:r>
+      <w:r>
+        <w:t>3</w:t>
+      </w:r>
+      <w:r>
         <w:fldChar w:fldCharType="end"/>
       </w:r>
     </w:p>
@@ -6634,14 +6686,14 @@
         <w:rPr>
           <w:noProof/>
         </w:rPr>
-        <w:t>2.7</w:t>
-      </w:r>
-      <w:r>
-        <w:rPr>
-          <w:noProof/>
-        </w:rPr>
-        <w:tab/>
-        <w:t>Assumptions and Dependencies</w:t>
+        <w:t>3.1</w:t>
+      </w:r>
+      <w:r>
+        <w:rPr>
+          <w:noProof/>
+        </w:rPr>
+        <w:tab/>
+        <w:t>User Interfaces</w:t>
       </w:r>
       <w:r>
         <w:rPr>
@@ -6659,7 +6711,7 @@
         <w:rPr>
           <w:noProof/>
         </w:rPr>
-        <w:instrText xml:space="preserve"> PAGEREF _Toc441230985 \h </w:instrText>
+        <w:instrText xml:space="preserve"> PAGEREF _Toc441230987 \h </w:instrText>
       </w:r>
       <w:r>
         <w:rPr>
@@ -6682,36 +6734,6 @@
         <w:rPr>
           <w:noProof/>
         </w:rPr>
-        <w:fldChar w:fldCharType="end"/>
-      </w:r>
-    </w:p>
-    <w:p>
-      <w:pPr>
-        <w:pStyle w:val="TOC1"/>
-      </w:pPr>
-      <w:r>
-        <w:t>3.</w:t>
-      </w:r>
-      <w:r>
-        <w:tab/>
-        <w:t>External Interface Requirements</w:t>
-      </w:r>
-      <w:r>
-        <w:tab/>
-      </w:r>
-      <w:r>
-        <w:fldChar w:fldCharType="begin"/>
-      </w:r>
-      <w:r>
-        <w:instrText xml:space="preserve"> PAGEREF _Toc441230986 \h </w:instrText>
-      </w:r>
-      <w:r>
-        <w:fldChar w:fldCharType="separate"/>
-      </w:r>
-      <w:r>
-        <w:t>3</w:t>
-      </w:r>
-      <w:r>
         <w:fldChar w:fldCharType="end"/>
       </w:r>
     </w:p>
@@ -6729,14 +6751,14 @@
         <w:rPr>
           <w:noProof/>
         </w:rPr>
-        <w:t>3.1</w:t>
-      </w:r>
-      <w:r>
-        <w:rPr>
-          <w:noProof/>
-        </w:rPr>
-        <w:tab/>
-        <w:t>User Interfaces</w:t>
+        <w:t>3.2</w:t>
+      </w:r>
+      <w:r>
+        <w:rPr>
+          <w:noProof/>
+        </w:rPr>
+        <w:tab/>
+        <w:t>Hardware Interfaces</w:t>
       </w:r>
       <w:r>
         <w:rPr>
@@ -6754,7 +6776,7 @@
         <w:rPr>
           <w:noProof/>
         </w:rPr>
-        <w:instrText xml:space="preserve"> PAGEREF _Toc441230987 \h </w:instrText>
+        <w:instrText xml:space="preserve"> PAGEREF _Toc441230988 \h </w:instrText>
       </w:r>
       <w:r>
         <w:rPr>
@@ -6794,14 +6816,14 @@
         <w:rPr>
           <w:noProof/>
         </w:rPr>
-        <w:t>3.2</w:t>
-      </w:r>
-      <w:r>
-        <w:rPr>
-          <w:noProof/>
-        </w:rPr>
-        <w:tab/>
-        <w:t>Hardware Interfaces</w:t>
+        <w:t>3.3</w:t>
+      </w:r>
+      <w:r>
+        <w:rPr>
+          <w:noProof/>
+        </w:rPr>
+        <w:tab/>
+        <w:t>Software Interfaces</w:t>
       </w:r>
       <w:r>
         <w:rPr>
@@ -6819,7 +6841,7 @@
         <w:rPr>
           <w:noProof/>
         </w:rPr>
-        <w:instrText xml:space="preserve"> PAGEREF _Toc441230988 \h </w:instrText>
+        <w:instrText xml:space="preserve"> PAGEREF _Toc441230989 \h </w:instrText>
       </w:r>
       <w:r>
         <w:rPr>
@@ -6859,14 +6881,14 @@
         <w:rPr>
           <w:noProof/>
         </w:rPr>
-        <w:t>3.3</w:t>
-      </w:r>
-      <w:r>
-        <w:rPr>
-          <w:noProof/>
-        </w:rPr>
-        <w:tab/>
-        <w:t>Software Interfaces</w:t>
+        <w:t>3.4</w:t>
+      </w:r>
+      <w:r>
+        <w:rPr>
+          <w:noProof/>
+        </w:rPr>
+        <w:tab/>
+        <w:t>Communications Interfaces</w:t>
       </w:r>
       <w:r>
         <w:rPr>
@@ -6884,7 +6906,7 @@
         <w:rPr>
           <w:noProof/>
         </w:rPr>
-        <w:instrText xml:space="preserve"> PAGEREF _Toc441230989 \h </w:instrText>
+        <w:instrText xml:space="preserve"> PAGEREF _Toc441230990 \h </w:instrText>
       </w:r>
       <w:r>
         <w:rPr>
@@ -6907,6 +6929,36 @@
         <w:rPr>
           <w:noProof/>
         </w:rPr>
+        <w:fldChar w:fldCharType="end"/>
+      </w:r>
+    </w:p>
+    <w:p>
+      <w:pPr>
+        <w:pStyle w:val="TOC1"/>
+      </w:pPr>
+      <w:r>
+        <w:t>4.</w:t>
+      </w:r>
+      <w:r>
+        <w:tab/>
+        <w:t>System Features</w:t>
+      </w:r>
+      <w:r>
+        <w:tab/>
+      </w:r>
+      <w:r>
+        <w:fldChar w:fldCharType="begin"/>
+      </w:r>
+      <w:r>
+        <w:instrText xml:space="preserve"> PAGEREF _Toc441230991 \h </w:instrText>
+      </w:r>
+      <w:r>
+        <w:fldChar w:fldCharType="separate"/>
+      </w:r>
+      <w:r>
+        <w:t>4</w:t>
+      </w:r>
+      <w:r>
         <w:fldChar w:fldCharType="end"/>
       </w:r>
     </w:p>
@@ -6924,14 +6976,19 @@
         <w:rPr>
           <w:noProof/>
         </w:rPr>
-        <w:t>3.4</w:t>
-      </w:r>
-      <w:r>
-        <w:rPr>
-          <w:noProof/>
-        </w:rPr>
-        <w:tab/>
-        <w:t>Communications Interfaces</w:t>
+        <w:t>4.1</w:t>
+      </w:r>
+      <w:r>
+        <w:rPr>
+          <w:noProof/>
+        </w:rPr>
+        <w:tab/>
+      </w:r>
+      <w:r>
+        <w:rPr>
+          <w:noProof/>
+        </w:rPr>
+        <w:t>People Lookup</w:t>
       </w:r>
       <w:r>
         <w:rPr>
@@ -6949,7 +7006,7 @@
         <w:rPr>
           <w:noProof/>
         </w:rPr>
-        <w:instrText xml:space="preserve"> PAGEREF _Toc441230990 \h </w:instrText>
+        <w:instrText xml:space="preserve"> PAGEREF _Toc441230992 \h </w:instrText>
       </w:r>
       <w:r>
         <w:rPr>
@@ -6966,42 +7023,12 @@
         <w:rPr>
           <w:noProof/>
         </w:rPr>
-        <w:t>3</w:t>
-      </w:r>
-      <w:r>
-        <w:rPr>
-          <w:noProof/>
-        </w:rPr>
-        <w:fldChar w:fldCharType="end"/>
-      </w:r>
-    </w:p>
-    <w:p>
-      <w:pPr>
-        <w:pStyle w:val="TOC1"/>
-      </w:pPr>
-      <w:r>
-        <w:t>4.</w:t>
-      </w:r>
-      <w:r>
-        <w:tab/>
-        <w:t>System Features</w:t>
-      </w:r>
-      <w:r>
-        <w:tab/>
-      </w:r>
-      <w:r>
-        <w:fldChar w:fldCharType="begin"/>
-      </w:r>
-      <w:r>
-        <w:instrText xml:space="preserve"> PAGEREF _Toc441230991 \h </w:instrText>
-      </w:r>
-      <w:r>
-        <w:fldChar w:fldCharType="separate"/>
-      </w:r>
-      <w:r>
         <w:t>4</w:t>
       </w:r>
       <w:r>
+        <w:rPr>
+          <w:noProof/>
+        </w:rPr>
         <w:fldChar w:fldCharType="end"/>
       </w:r>
     </w:p>
@@ -7019,14 +7046,19 @@
         <w:rPr>
           <w:noProof/>
         </w:rPr>
-        <w:t>4.1</w:t>
-      </w:r>
-      <w:r>
-        <w:rPr>
-          <w:noProof/>
-        </w:rPr>
-        <w:tab/>
-        <w:t>System Feature 1</w:t>
+        <w:t>4.2</w:t>
+      </w:r>
+      <w:r>
+        <w:rPr>
+          <w:noProof/>
+        </w:rPr>
+        <w:tab/>
+      </w:r>
+      <w:r>
+        <w:rPr>
+          <w:noProof/>
+        </w:rPr>
+        <w:t>User Created Collections</w:t>
       </w:r>
       <w:r>
         <w:rPr>
@@ -7044,7 +7076,7 @@
         <w:rPr>
           <w:noProof/>
         </w:rPr>
-        <w:instrText xml:space="preserve"> PAGEREF _Toc441230992 \h </w:instrText>
+        <w:instrText xml:space="preserve"> PAGEREF _Toc441230993 \h </w:instrText>
       </w:r>
       <w:r>
         <w:rPr>
@@ -7084,14 +7116,14 @@
         <w:rPr>
           <w:noProof/>
         </w:rPr>
-        <w:t>4.2</w:t>
-      </w:r>
-      <w:r>
-        <w:rPr>
-          <w:noProof/>
-        </w:rPr>
-        <w:tab/>
-        <w:t>System Feature 2 (and so on)</w:t>
+        <w:t>4.3</w:t>
+      </w:r>
+      <w:r>
+        <w:rPr>
+          <w:noProof/>
+        </w:rPr>
+        <w:tab/>
+        <w:t>Search Engine</w:t>
       </w:r>
       <w:r>
         <w:rPr>
@@ -7132,36 +7164,6 @@
         <w:rPr>
           <w:noProof/>
         </w:rPr>
-        <w:fldChar w:fldCharType="end"/>
-      </w:r>
-    </w:p>
-    <w:p>
-      <w:pPr>
-        <w:pStyle w:val="TOC1"/>
-      </w:pPr>
-      <w:r>
-        <w:t>5.</w:t>
-      </w:r>
-      <w:r>
-        <w:tab/>
-        <w:t>Other Nonfunctional Requirements</w:t>
-      </w:r>
-      <w:r>
-        <w:tab/>
-      </w:r>
-      <w:r>
-        <w:fldChar w:fldCharType="begin"/>
-      </w:r>
-      <w:r>
-        <w:instrText xml:space="preserve"> PAGEREF _Toc441230994 \h </w:instrText>
-      </w:r>
-      <w:r>
-        <w:fldChar w:fldCharType="separate"/>
-      </w:r>
-      <w:r>
-        <w:t>4</w:t>
-      </w:r>
-      <w:r>
         <w:fldChar w:fldCharType="end"/>
       </w:r>
     </w:p>
@@ -7179,14 +7181,19 @@
         <w:rPr>
           <w:noProof/>
         </w:rPr>
-        <w:t>5.1</w:t>
-      </w:r>
-      <w:r>
-        <w:rPr>
-          <w:noProof/>
-        </w:rPr>
-        <w:tab/>
-        <w:t>Performance Requirements</w:t>
+        <w:t>4.4</w:t>
+      </w:r>
+      <w:r>
+        <w:rPr>
+          <w:noProof/>
+        </w:rPr>
+        <w:tab/>
+      </w:r>
+      <w:r>
+        <w:rPr>
+          <w:noProof/>
+        </w:rPr>
+        <w:t>Admin Interface</w:t>
       </w:r>
       <w:r>
         <w:rPr>
@@ -7204,7 +7211,7 @@
         <w:rPr>
           <w:noProof/>
         </w:rPr>
-        <w:instrText xml:space="preserve"> PAGEREF _Toc441230995 \h </w:instrText>
+        <w:instrText xml:space="preserve"> PAGEREF _Toc441230993 \h </w:instrText>
       </w:r>
       <w:r>
         <w:rPr>
@@ -7227,6 +7234,36 @@
         <w:rPr>
           <w:noProof/>
         </w:rPr>
+        <w:fldChar w:fldCharType="end"/>
+      </w:r>
+    </w:p>
+    <w:p>
+      <w:pPr>
+        <w:pStyle w:val="TOC1"/>
+      </w:pPr>
+      <w:r>
+        <w:t>5.</w:t>
+      </w:r>
+      <w:r>
+        <w:tab/>
+        <w:t>Other Nonfunctional Requirements</w:t>
+      </w:r>
+      <w:r>
+        <w:tab/>
+      </w:r>
+      <w:r>
+        <w:fldChar w:fldCharType="begin"/>
+      </w:r>
+      <w:r>
+        <w:instrText xml:space="preserve"> PAGEREF _Toc441230994 \h </w:instrText>
+      </w:r>
+      <w:r>
+        <w:fldChar w:fldCharType="separate"/>
+      </w:r>
+      <w:r>
+        <w:t>4</w:t>
+      </w:r>
+      <w:r>
         <w:fldChar w:fldCharType="end"/>
       </w:r>
     </w:p>
@@ -7244,14 +7281,14 @@
         <w:rPr>
           <w:noProof/>
         </w:rPr>
-        <w:t>5.2</w:t>
-      </w:r>
-      <w:r>
-        <w:rPr>
-          <w:noProof/>
-        </w:rPr>
-        <w:tab/>
-        <w:t>Safety Requirements</w:t>
+        <w:t>5.1</w:t>
+      </w:r>
+      <w:r>
+        <w:rPr>
+          <w:noProof/>
+        </w:rPr>
+        <w:tab/>
+        <w:t>Performance Requirements</w:t>
       </w:r>
       <w:r>
         <w:rPr>
@@ -7269,7 +7306,7 @@
         <w:rPr>
           <w:noProof/>
         </w:rPr>
-        <w:instrText xml:space="preserve"> PAGEREF _Toc441230996 \h </w:instrText>
+        <w:instrText xml:space="preserve"> PAGEREF _Toc441230995 \h </w:instrText>
       </w:r>
       <w:r>
         <w:rPr>
@@ -7286,7 +7323,7 @@
         <w:rPr>
           <w:noProof/>
         </w:rPr>
-        <w:t>5</w:t>
+        <w:t>4</w:t>
       </w:r>
       <w:r>
         <w:rPr>
@@ -7309,14 +7346,14 @@
         <w:rPr>
           <w:noProof/>
         </w:rPr>
-        <w:t>5.3</w:t>
-      </w:r>
-      <w:r>
-        <w:rPr>
-          <w:noProof/>
-        </w:rPr>
-        <w:tab/>
-        <w:t>Security Requirements</w:t>
+        <w:t>5.2</w:t>
+      </w:r>
+      <w:r>
+        <w:rPr>
+          <w:noProof/>
+        </w:rPr>
+        <w:tab/>
+        <w:t>Safety Requirements</w:t>
       </w:r>
       <w:r>
         <w:rPr>
@@ -7334,7 +7371,7 @@
         <w:rPr>
           <w:noProof/>
         </w:rPr>
-        <w:instrText xml:space="preserve"> PAGEREF _Toc441230997 \h </w:instrText>
+        <w:instrText xml:space="preserve"> PAGEREF _Toc441230996 \h </w:instrText>
       </w:r>
       <w:r>
         <w:rPr>
@@ -7374,14 +7411,14 @@
         <w:rPr>
           <w:noProof/>
         </w:rPr>
-        <w:t>5.4</w:t>
-      </w:r>
-      <w:r>
-        <w:rPr>
-          <w:noProof/>
-        </w:rPr>
-        <w:tab/>
-        <w:t>Software Quality Attributes</w:t>
+        <w:t>5.3</w:t>
+      </w:r>
+      <w:r>
+        <w:rPr>
+          <w:noProof/>
+        </w:rPr>
+        <w:tab/>
+        <w:t>Security Requirements</w:t>
       </w:r>
       <w:r>
         <w:rPr>
@@ -7399,7 +7436,7 @@
         <w:rPr>
           <w:noProof/>
         </w:rPr>
-        <w:instrText xml:space="preserve"> PAGEREF _Toc441230998 \h </w:instrText>
+        <w:instrText xml:space="preserve"> PAGEREF _Toc441230997 \h </w:instrText>
       </w:r>
       <w:r>
         <w:rPr>
@@ -7439,6 +7476,71 @@
         <w:rPr>
           <w:noProof/>
         </w:rPr>
+        <w:t>5.4</w:t>
+      </w:r>
+      <w:r>
+        <w:rPr>
+          <w:noProof/>
+        </w:rPr>
+        <w:tab/>
+        <w:t>Software Quality Attributes</w:t>
+      </w:r>
+      <w:r>
+        <w:rPr>
+          <w:noProof/>
+        </w:rPr>
+        <w:tab/>
+      </w:r>
+      <w:r>
+        <w:rPr>
+          <w:noProof/>
+        </w:rPr>
+        <w:fldChar w:fldCharType="begin"/>
+      </w:r>
+      <w:r>
+        <w:rPr>
+          <w:noProof/>
+        </w:rPr>
+        <w:instrText xml:space="preserve"> PAGEREF _Toc441230998 \h </w:instrText>
+      </w:r>
+      <w:r>
+        <w:rPr>
+          <w:noProof/>
+        </w:rPr>
+      </w:r>
+      <w:r>
+        <w:rPr>
+          <w:noProof/>
+        </w:rPr>
+        <w:fldChar w:fldCharType="separate"/>
+      </w:r>
+      <w:r>
+        <w:rPr>
+          <w:noProof/>
+        </w:rPr>
+        <w:t>5</w:t>
+      </w:r>
+      <w:r>
+        <w:rPr>
+          <w:noProof/>
+        </w:rPr>
+        <w:fldChar w:fldCharType="end"/>
+      </w:r>
+    </w:p>
+    <w:p>
+      <w:pPr>
+        <w:pStyle w:val="TOC2"/>
+        <w:tabs>
+          <w:tab w:val="left" w:pos="720"/>
+        </w:tabs>
+        <w:rPr>
+          <w:noProof/>
+        </w:rPr>
+      </w:pPr>
+      <w:r>
+        <w:rPr>
+          <w:noProof/>
+        </w:rPr>
         <w:t>5.5</w:t>
       </w:r>
       <w:r>
@@ -7625,11 +7727,11 @@
       <w:pPr>
         <w:pStyle w:val="TOCEntry"/>
       </w:pPr>
-      <w:bookmarkStart w:id="7" w:name="_Toc441230971"/>
+      <w:bookmarkStart w:id="6" w:name="_Toc441230971"/>
       <w:r>
         <w:t>Revision History</w:t>
       </w:r>
-      <w:bookmarkEnd w:id="7"/>
+      <w:bookmarkEnd w:id="6"/>
     </w:p>
     <w:tbl>
       <w:tblPr>
@@ -7758,7 +7860,7 @@
               <w:spacing w:before="40" w:after="40"/>
             </w:pPr>
             <w:r>
-              <w:t>SRS EQULIBRIA</w:t>
+              <w:t>Peter Trinh</w:t>
             </w:r>
           </w:p>
         </w:tc>
@@ -7774,7 +7876,7 @@
               <w:spacing w:before="40" w:after="40"/>
             </w:pPr>
             <w:r>
-              <w:t>02/01</w:t>
+              <w:t>2/21/18</w:t>
             </w:r>
           </w:p>
         </w:tc>
@@ -7790,7 +7892,7 @@
               <w:spacing w:before="40" w:after="40"/>
             </w:pPr>
             <w:r>
-              <w:t xml:space="preserve">N/A First version </w:t>
+              <w:t>Errors removed and glossary updated</w:t>
             </w:r>
           </w:p>
         </w:tc>
@@ -7806,7 +7908,7 @@
               <w:spacing w:before="40" w:after="40"/>
             </w:pPr>
             <w:r>
-              <w:t>1.0</w:t>
+              <w:t>2.0</w:t>
             </w:r>
           </w:p>
         </w:tc>
@@ -7823,6 +7925,9 @@
             <w:pPr>
               <w:spacing w:before="40" w:after="40"/>
             </w:pPr>
+            <w:r>
+              <w:t>Deyana Freese</w:t>
+            </w:r>
           </w:p>
         </w:tc>
         <w:tc>
@@ -7836,6 +7941,9 @@
             <w:pPr>
               <w:spacing w:before="40" w:after="40"/>
             </w:pPr>
+            <w:r>
+              <w:t>2/24/18</w:t>
+            </w:r>
           </w:p>
         </w:tc>
         <w:tc>
@@ -7849,6 +7957,9 @@
             <w:pPr>
               <w:spacing w:before="40" w:after="40"/>
             </w:pPr>
+            <w:r>
+              <w:t>Clarifying certain aspects of the documentation</w:t>
+            </w:r>
           </w:p>
         </w:tc>
         <w:tc>
@@ -7862,6 +7973,9 @@
             <w:pPr>
               <w:spacing w:before="40" w:after="40"/>
             </w:pPr>
+            <w:r>
+              <w:t>2.0</w:t>
+            </w:r>
           </w:p>
         </w:tc>
       </w:tr>
@@ -7890,42 +8004,126 @@
       <w:pPr>
         <w:pStyle w:val="Heading1"/>
       </w:pPr>
-      <w:bookmarkStart w:id="8" w:name="_Toc439994665"/>
-      <w:bookmarkStart w:id="9" w:name="_Toc441230972"/>
+      <w:bookmarkStart w:id="7" w:name="_Toc439994665"/>
+      <w:bookmarkStart w:id="8" w:name="_Toc441230972"/>
       <w:r>
         <w:lastRenderedPageBreak/>
         <w:t>Introduction</w:t>
       </w:r>
+      <w:bookmarkEnd w:id="7"/>
       <w:bookmarkEnd w:id="8"/>
+    </w:p>
+    <w:p>
+      <w:pPr>
+        <w:rPr>
+          <w:rFonts w:ascii="Arial" w:hAnsi="Arial" w:cs="Arial"/>
+          <w:color w:val="000000"/>
+          <w:sz w:val="22"/>
+          <w:szCs w:val="22"/>
+        </w:rPr>
+      </w:pPr>
+      <w:r>
+        <w:rPr>
+          <w:rFonts w:ascii="Arial" w:hAnsi="Arial" w:cs="Arial"/>
+          <w:color w:val="000000"/>
+          <w:sz w:val="22"/>
+          <w:szCs w:val="22"/>
+        </w:rPr>
+        <w:t xml:space="preserve">This document describes the functional and non-functional requirements for version </w:t>
+      </w:r>
+      <w:r>
+        <w:rPr>
+          <w:rFonts w:ascii="Arial" w:hAnsi="Arial" w:cs="Arial"/>
+          <w:color w:val="000000"/>
+          <w:sz w:val="22"/>
+          <w:szCs w:val="22"/>
+        </w:rPr>
+        <w:t>2</w:t>
+      </w:r>
+      <w:r>
+        <w:rPr>
+          <w:rFonts w:ascii="Arial" w:hAnsi="Arial" w:cs="Arial"/>
+          <w:color w:val="000000"/>
+          <w:sz w:val="22"/>
+          <w:szCs w:val="22"/>
+        </w:rPr>
+        <w:t xml:space="preserve">.0 </w:t>
+      </w:r>
+      <w:r>
+        <w:rPr>
+          <w:rFonts w:ascii="Arial" w:hAnsi="Arial" w:cs="Arial"/>
+          <w:color w:val="000000"/>
+          <w:sz w:val="22"/>
+          <w:szCs w:val="22"/>
+        </w:rPr>
+        <w:t xml:space="preserve">of the Equilibria web portal. The document is intended to be used by the members of the development team who will perform and verify the proper functioning of the system. The document describes both the web-based interface and the main system features. The focus of the document is specifically on the Movie </w:t>
+      </w:r>
+      <w:r>
+        <w:rPr>
+          <w:rFonts w:ascii="Arial" w:hAnsi="Arial" w:cs="Arial"/>
+          <w:color w:val="000000"/>
+          <w:sz w:val="22"/>
+          <w:szCs w:val="22"/>
+        </w:rPr>
+        <w:t>section</w:t>
+      </w:r>
+      <w:r>
+        <w:rPr>
+          <w:rFonts w:ascii="Arial" w:hAnsi="Arial" w:cs="Arial"/>
+          <w:color w:val="000000"/>
+          <w:sz w:val="22"/>
+          <w:szCs w:val="22"/>
+        </w:rPr>
+        <w:t xml:space="preserve"> </w:t>
+      </w:r>
+      <w:r>
+        <w:rPr>
+          <w:rFonts w:ascii="Arial" w:hAnsi="Arial" w:cs="Arial"/>
+          <w:color w:val="000000"/>
+          <w:sz w:val="22"/>
+          <w:szCs w:val="22"/>
+        </w:rPr>
+        <w:t xml:space="preserve">of the web portal and all the explanations below will refer to this </w:t>
+      </w:r>
+      <w:r>
+        <w:rPr>
+          <w:rFonts w:ascii="Arial" w:hAnsi="Arial" w:cs="Arial"/>
+          <w:color w:val="000000"/>
+          <w:sz w:val="22"/>
+          <w:szCs w:val="22"/>
+        </w:rPr>
+        <w:t>section</w:t>
+      </w:r>
+      <w:r>
+        <w:rPr>
+          <w:rFonts w:ascii="Arial" w:hAnsi="Arial" w:cs="Arial"/>
+          <w:color w:val="000000"/>
+          <w:sz w:val="22"/>
+          <w:szCs w:val="22"/>
+        </w:rPr>
+        <w:t xml:space="preserve"> </w:t>
+      </w:r>
+      <w:r>
+        <w:rPr>
+          <w:rFonts w:ascii="Arial" w:hAnsi="Arial" w:cs="Arial"/>
+          <w:color w:val="000000"/>
+          <w:sz w:val="22"/>
+          <w:szCs w:val="22"/>
+        </w:rPr>
+        <w:t>only. The contents within will define what additional features will be added to the existing project and the extent to which they will be completed.</w:t>
+      </w:r>
+    </w:p>
+    <w:p>
+      <w:pPr>
+        <w:pStyle w:val="Heading2"/>
+      </w:pPr>
+      <w:bookmarkStart w:id="9" w:name="_Toc439994667"/>
+      <w:bookmarkStart w:id="10" w:name="_Toc441230973"/>
+      <w:r>
+        <w:t>Purpose</w:t>
+      </w:r>
       <w:bookmarkEnd w:id="9"/>
-    </w:p>
-    <w:p>
-      <w:pPr>
-        <w:rPr>
-          <w:lang w:eastAsia="en-US"/>
-        </w:rPr>
-      </w:pPr>
-      <w:r>
-        <w:rPr>
-          <w:rFonts w:ascii="Arial" w:hAnsi="Arial" w:cs="Arial"/>
-          <w:color w:val="000000"/>
-          <w:sz w:val="22"/>
-          <w:szCs w:val="22"/>
-        </w:rPr>
-        <w:t>This document describes the functional and non-functional requirements for version 1.0 of the Equilibria web portal, subdivision Movies. The document is intended to be used by the members of the development team who will perform and verify the proper functioning of the system. The document describes both the web-based interface and the main system features in Movies. The focus of the document is specifically on the Movie part of the web portal and all the explanations below will refer to this part only. The contents within will define what additional features will be added to the existing project and the extent to which they will be completed.</w:t>
-      </w:r>
-    </w:p>
-    <w:p>
-      <w:pPr>
-        <w:pStyle w:val="Heading2"/>
-      </w:pPr>
-      <w:bookmarkStart w:id="10" w:name="_Toc439994667"/>
-      <w:bookmarkStart w:id="11" w:name="_Toc441230973"/>
-      <w:r>
-        <w:t>Purpose</w:t>
-      </w:r>
       <w:bookmarkEnd w:id="10"/>
-      <w:bookmarkEnd w:id="11"/>
       <w:r>
         <w:t xml:space="preserve"> </w:t>
       </w:r>
@@ -7951,118 +8149,289 @@
       <w:pPr>
         <w:pStyle w:val="Heading2"/>
       </w:pPr>
-      <w:bookmarkStart w:id="12" w:name="_Toc439994668"/>
-      <w:bookmarkStart w:id="13" w:name="_Toc441230974"/>
-      <w:r>
-        <w:t>Document Conventions</w:t>
-      </w:r>
+      <w:bookmarkStart w:id="11" w:name="_Toc439994669"/>
+      <w:bookmarkStart w:id="12" w:name="_Toc441230975"/>
+      <w:r>
+        <w:t>Intended Audience and Reading Suggestions</w:t>
+      </w:r>
+      <w:bookmarkEnd w:id="11"/>
       <w:bookmarkEnd w:id="12"/>
+    </w:p>
+    <w:p>
+      <w:pPr>
+        <w:suppressAutoHyphens w:val="0"/>
+        <w:rPr>
+          <w:rFonts w:ascii="Arial" w:hAnsi="Arial" w:cs="Arial"/>
+          <w:color w:val="000000"/>
+          <w:sz w:val="22"/>
+          <w:szCs w:val="22"/>
+          <w:lang w:eastAsia="en-US"/>
+        </w:rPr>
+      </w:pPr>
+      <w:r>
+        <w:rPr>
+          <w:rFonts w:ascii="Arial" w:hAnsi="Arial" w:cs="Arial"/>
+          <w:color w:val="000000"/>
+          <w:sz w:val="22"/>
+          <w:szCs w:val="22"/>
+          <w:lang w:eastAsia="en-US"/>
+        </w:rPr>
+        <w:t xml:space="preserve">This is the </w:t>
+      </w:r>
+      <w:r>
+        <w:rPr>
+          <w:rFonts w:ascii="Arial" w:hAnsi="Arial" w:cs="Arial"/>
+          <w:color w:val="000000"/>
+          <w:sz w:val="22"/>
+          <w:szCs w:val="22"/>
+          <w:lang w:eastAsia="en-US"/>
+        </w:rPr>
+        <w:t>second</w:t>
+      </w:r>
+      <w:r>
+        <w:rPr>
+          <w:rFonts w:ascii="Arial" w:hAnsi="Arial" w:cs="Arial"/>
+          <w:color w:val="000000"/>
+          <w:sz w:val="22"/>
+          <w:szCs w:val="22"/>
+          <w:lang w:eastAsia="en-US"/>
+        </w:rPr>
+        <w:t xml:space="preserve"> </w:t>
+      </w:r>
+      <w:r>
+        <w:rPr>
+          <w:rFonts w:ascii="Arial" w:hAnsi="Arial" w:cs="Arial"/>
+          <w:color w:val="000000"/>
+          <w:sz w:val="22"/>
+          <w:szCs w:val="22"/>
+          <w:lang w:eastAsia="en-US"/>
+        </w:rPr>
+        <w:t>version of the SRS document and it aims to provide an overview of the functionality of the product. It describes the informal requirements and is used to establish a context for the technical requirements specification in the following phase of the project. It is recommended that each stakeholder reads the entire document since it is not detail-oriented yet. Requirements Specification section of this document is written primarily for the developers and describes in technical terms</w:t>
+      </w:r>
+      <w:r>
+        <w:rPr>
+          <w:rFonts w:ascii="Arial" w:hAnsi="Arial" w:cs="Arial"/>
+          <w:color w:val="000000"/>
+          <w:sz w:val="22"/>
+          <w:szCs w:val="22"/>
+          <w:lang w:eastAsia="en-US"/>
+        </w:rPr>
+        <w:t>,</w:t>
+      </w:r>
+      <w:r>
+        <w:rPr>
+          <w:rFonts w:ascii="Arial" w:hAnsi="Arial" w:cs="Arial"/>
+          <w:color w:val="000000"/>
+          <w:sz w:val="22"/>
+          <w:szCs w:val="22"/>
+          <w:lang w:eastAsia="en-US"/>
+        </w:rPr>
+        <w:t xml:space="preserve"> the details of the functionality of the product. In a future version of the document, it is expected a section(s) for each reader to be specified.</w:t>
+      </w:r>
+    </w:p>
+    <w:p>
+      <w:pPr>
+        <w:suppressAutoHyphens w:val="0"/>
+        <w:rPr>
+          <w:lang w:eastAsia="en-US"/>
+        </w:rPr>
+      </w:pPr>
+    </w:p>
+    <w:p>
+      <w:pPr>
+        <w:suppressAutoHyphens w:val="0"/>
+        <w:rPr>
+          <w:lang w:eastAsia="en-US"/>
+        </w:rPr>
+      </w:pPr>
+      <w:r>
+        <w:rPr>
+          <w:rFonts w:ascii="Arial" w:hAnsi="Arial" w:cs="Arial"/>
+          <w:color w:val="000000"/>
+          <w:sz w:val="22"/>
+          <w:szCs w:val="22"/>
+          <w:lang w:eastAsia="en-US"/>
+        </w:rPr>
+        <w:t xml:space="preserve">This document is intended for the product owner and developers that are working on this project, users with administrator rights, and future developers who will be working on expanding the features of the same product. </w:t>
+      </w:r>
+    </w:p>
+    <w:p>
+      <w:pPr>
+        <w:pStyle w:val="Heading2"/>
+      </w:pPr>
+      <w:bookmarkStart w:id="13" w:name="_Toc439994670"/>
+      <w:bookmarkStart w:id="14" w:name="_Toc441230976"/>
+      <w:r>
+        <w:t>Product Scope</w:t>
+      </w:r>
       <w:bookmarkEnd w:id="13"/>
-    </w:p>
-    <w:p>
-      <w:pPr>
-        <w:pStyle w:val="Heading2"/>
-      </w:pPr>
-      <w:bookmarkStart w:id="14" w:name="_Toc439994669"/>
-      <w:bookmarkStart w:id="15" w:name="_Toc441230975"/>
-      <w:r>
-        <w:t>Intended Audience and Reading Suggestions</w:t>
-      </w:r>
       <w:bookmarkEnd w:id="14"/>
-      <w:bookmarkEnd w:id="15"/>
-    </w:p>
-    <w:p>
-      <w:pPr>
-        <w:suppressAutoHyphens w:val="0"/>
-        <w:rPr>
-          <w:lang w:eastAsia="en-US"/>
-        </w:rPr>
-      </w:pPr>
-      <w:r>
-        <w:rPr>
-          <w:rFonts w:ascii="Arial" w:hAnsi="Arial" w:cs="Arial"/>
-          <w:color w:val="000000"/>
-          <w:sz w:val="22"/>
-          <w:szCs w:val="22"/>
-          <w:lang w:eastAsia="en-US"/>
-        </w:rPr>
-        <w:t>This is the first version of the SRS document and it aims to provide an overview of the functionality of the product. It describes the informal requirements and is used to establish a context for the technical requirements specification in the following phase of the project. It is recommended that each stakeholder reads the entire document since it is not detail-oriented yet. Requirements Specification section of this document is written primarily for the developers and describes in technical terms the details of the functionality of the product. In a future version of the document, it is expected a section(s) for each reader to be specified.</w:t>
-      </w:r>
-    </w:p>
-    <w:p>
-      <w:pPr>
-        <w:suppressAutoHyphens w:val="0"/>
-        <w:rPr>
-          <w:lang w:eastAsia="en-US"/>
-        </w:rPr>
-      </w:pPr>
-    </w:p>
-    <w:p>
-      <w:pPr>
-        <w:suppressAutoHyphens w:val="0"/>
-        <w:rPr>
-          <w:lang w:eastAsia="en-US"/>
-        </w:rPr>
-      </w:pPr>
-      <w:r>
-        <w:rPr>
-          <w:rFonts w:ascii="Arial" w:hAnsi="Arial" w:cs="Arial"/>
-          <w:color w:val="000000"/>
-          <w:sz w:val="22"/>
-          <w:szCs w:val="22"/>
-          <w:lang w:eastAsia="en-US"/>
-        </w:rPr>
-        <w:t xml:space="preserve">This document is intended for the product owner and developers that are working on this project, users with administrator rights, and future developers who will be working on expanding the features of the same product. </w:t>
-      </w:r>
-    </w:p>
-    <w:p>
-      <w:pPr>
-        <w:pStyle w:val="Heading2"/>
-      </w:pPr>
-      <w:bookmarkStart w:id="16" w:name="_Toc439994670"/>
-      <w:bookmarkStart w:id="17" w:name="_Toc441230976"/>
-      <w:r>
-        <w:t>Product Scope</w:t>
-      </w:r>
-      <w:bookmarkEnd w:id="16"/>
-      <w:bookmarkEnd w:id="17"/>
     </w:p>
     <w:p>
       <w:pPr>
         <w:pStyle w:val="template"/>
-        <w:rPr>
-          <w:i w:val="0"/>
-        </w:rPr>
-      </w:pPr>
-      <w:r>
         <w:rPr>
           <w:rFonts w:cs="Arial"/>
           <w:i w:val="0"/>
           <w:color w:val="000000"/>
           <w:szCs w:val="22"/>
         </w:rPr>
-        <w:t>The Equilibria Web Portal will provide users a community with food and media as the central focus. The movie section of the project scrapes data from TMDB when users search for movie titles and adds it to the portal’s database. Users that contribute content to the web portal won’t be charged a two dollar surcharge at the end of the billing cycle.</w:t>
+      </w:pPr>
+      <w:r>
+        <w:rPr>
+          <w:rFonts w:cs="Arial"/>
+          <w:i w:val="0"/>
+          <w:color w:val="000000"/>
+          <w:szCs w:val="22"/>
+        </w:rPr>
+        <w:t xml:space="preserve">The Equilibria Web Portal will provide users a community with food and media as the central focus. The movie section of the project scrapes data from </w:t>
+      </w:r>
+      <w:r>
+        <w:rPr>
+          <w:rFonts w:cs="Arial"/>
+          <w:i w:val="0"/>
+          <w:color w:val="000000"/>
+          <w:szCs w:val="22"/>
+        </w:rPr>
+        <w:t>The Movie Database</w:t>
+      </w:r>
+      <w:r>
+        <w:rPr>
+          <w:rFonts w:cs="Arial"/>
+          <w:i w:val="0"/>
+          <w:color w:val="000000"/>
+          <w:szCs w:val="22"/>
+        </w:rPr>
+        <w:t>(TMDB)</w:t>
+      </w:r>
+      <w:r>
+        <w:rPr>
+          <w:rFonts w:cs="Arial"/>
+          <w:i w:val="0"/>
+          <w:color w:val="000000"/>
+          <w:szCs w:val="22"/>
+        </w:rPr>
+        <w:t xml:space="preserve"> when users search for movie titles and adds it to the portal’s database. Users that contribute content to the web portal won’t be charged a </w:t>
+      </w:r>
+      <w:r>
+        <w:rPr>
+          <w:rFonts w:cs="Arial"/>
+          <w:i w:val="0"/>
+          <w:color w:val="000000"/>
+          <w:szCs w:val="22"/>
+        </w:rPr>
+        <w:t>two-dollar</w:t>
+      </w:r>
+      <w:r>
+        <w:rPr>
+          <w:rFonts w:cs="Arial"/>
+          <w:i w:val="0"/>
+          <w:color w:val="000000"/>
+          <w:szCs w:val="22"/>
+        </w:rPr>
+        <w:t xml:space="preserve"> surcharge at the end of the billing cycle.</w:t>
+      </w:r>
+      <w:r>
+        <w:rPr>
+          <w:rFonts w:cs="Arial"/>
+          <w:i w:val="0"/>
+          <w:color w:val="000000"/>
+          <w:szCs w:val="22"/>
+        </w:rPr>
+        <w:t xml:space="preserve"> </w:t>
+      </w:r>
+      <w:r>
+        <w:rPr>
+          <w:rFonts w:cs="Arial"/>
+          <w:i w:val="0"/>
+          <w:color w:val="000000"/>
+          <w:szCs w:val="22"/>
+        </w:rPr>
+        <w:t>T</w:t>
+      </w:r>
+      <w:r>
+        <w:rPr>
+          <w:rFonts w:cs="Arial"/>
+          <w:i w:val="0"/>
+          <w:color w:val="000000"/>
+          <w:szCs w:val="22"/>
+        </w:rPr>
+        <w:t xml:space="preserve">he money will </w:t>
+      </w:r>
+      <w:r>
+        <w:rPr>
+          <w:rFonts w:cs="Arial"/>
+          <w:i w:val="0"/>
+          <w:color w:val="000000"/>
+          <w:szCs w:val="22"/>
+        </w:rPr>
+        <w:t>be donated to a</w:t>
+      </w:r>
+      <w:r>
+        <w:rPr>
+          <w:rFonts w:cs="Arial"/>
+          <w:i w:val="0"/>
+          <w:color w:val="000000"/>
+          <w:szCs w:val="22"/>
+        </w:rPr>
+        <w:t xml:space="preserve"> clause, which the user chooses initially when they create their account. The idea is to encourage users to </w:t>
+      </w:r>
+      <w:r>
+        <w:rPr>
+          <w:rFonts w:cs="Arial"/>
+          <w:i w:val="0"/>
+          <w:color w:val="000000"/>
+          <w:szCs w:val="22"/>
+        </w:rPr>
+        <w:t>contribute</w:t>
+      </w:r>
+      <w:r>
+        <w:rPr>
+          <w:rFonts w:cs="Arial"/>
+          <w:i w:val="0"/>
+          <w:color w:val="000000"/>
+          <w:szCs w:val="22"/>
+        </w:rPr>
+        <w:t xml:space="preserve"> content </w:t>
+      </w:r>
+      <w:r>
+        <w:rPr>
+          <w:rFonts w:cs="Arial"/>
+          <w:i w:val="0"/>
+          <w:color w:val="000000"/>
+          <w:szCs w:val="22"/>
+        </w:rPr>
+        <w:t>to</w:t>
+      </w:r>
+      <w:r>
+        <w:rPr>
+          <w:rFonts w:cs="Arial"/>
+          <w:i w:val="0"/>
+          <w:color w:val="000000"/>
+          <w:szCs w:val="22"/>
+        </w:rPr>
+        <w:t xml:space="preserve"> the web portal. </w:t>
       </w:r>
     </w:p>
     <w:p>
       <w:pPr>
         <w:pStyle w:val="Heading2"/>
       </w:pPr>
-      <w:bookmarkStart w:id="18" w:name="_Toc439994672"/>
-      <w:bookmarkStart w:id="19" w:name="_Toc441230977"/>
+      <w:bookmarkStart w:id="15" w:name="_Toc439994672"/>
+      <w:bookmarkStart w:id="16" w:name="_Toc441230977"/>
       <w:r>
         <w:t>References</w:t>
       </w:r>
-      <w:bookmarkEnd w:id="18"/>
-      <w:bookmarkEnd w:id="19"/>
+      <w:bookmarkEnd w:id="15"/>
+      <w:bookmarkEnd w:id="16"/>
     </w:p>
     <w:p>
       <w:pPr>
         <w:pStyle w:val="NormalWeb"/>
         <w:spacing w:before="0" w:beforeAutospacing="0" w:after="0" w:afterAutospacing="0"/>
       </w:pPr>
-      <w:bookmarkStart w:id="20" w:name="_Toc439994673"/>
-      <w:bookmarkStart w:id="21" w:name="_Toc441230978"/>
+      <w:bookmarkStart w:id="17" w:name="_Toc439994673"/>
+      <w:bookmarkStart w:id="18" w:name="_Toc441230978"/>
       <w:r>
         <w:rPr>
           <w:rFonts w:ascii="Arial" w:hAnsi="Arial" w:cs="Arial"/>
@@ -8100,20 +8469,198 @@
         <w:lastRenderedPageBreak/>
         <w:t>Overall Description</w:t>
       </w:r>
+      <w:bookmarkEnd w:id="17"/>
+      <w:bookmarkEnd w:id="18"/>
+    </w:p>
+    <w:p>
+      <w:pPr>
+        <w:pStyle w:val="Heading2"/>
+      </w:pPr>
+      <w:bookmarkStart w:id="19" w:name="_Toc439994674"/>
+      <w:bookmarkStart w:id="20" w:name="_Toc441230979"/>
+      <w:r>
+        <w:t>Product Perspective</w:t>
+      </w:r>
+      <w:bookmarkEnd w:id="19"/>
       <w:bookmarkEnd w:id="20"/>
+    </w:p>
+    <w:p>
+      <w:pPr>
+        <w:suppressAutoHyphens w:val="0"/>
+        <w:rPr>
+          <w:rFonts w:ascii="Arial" w:hAnsi="Arial" w:cs="Arial"/>
+          <w:color w:val="000000"/>
+          <w:sz w:val="22"/>
+          <w:szCs w:val="22"/>
+          <w:lang w:eastAsia="en-US"/>
+        </w:rPr>
+      </w:pPr>
+      <w:bookmarkStart w:id="21" w:name="_Toc439994675"/>
+      <w:bookmarkStart w:id="22" w:name="_Toc441230980"/>
+      <w:r>
+        <w:rPr>
+          <w:rFonts w:ascii="Arial" w:hAnsi="Arial" w:cs="Arial"/>
+          <w:color w:val="000000"/>
+          <w:sz w:val="22"/>
+          <w:szCs w:val="22"/>
+          <w:lang w:eastAsia="en-US"/>
+        </w:rPr>
+        <w:t>Equilibria is a web based product which allows its users to share their interests and opinions about movies and food. The idea originates</w:t>
+      </w:r>
+      <w:r>
+        <w:rPr>
+          <w:rFonts w:ascii="Arial" w:hAnsi="Arial" w:cs="Arial"/>
+          <w:color w:val="000000"/>
+          <w:sz w:val="22"/>
+          <w:szCs w:val="22"/>
+          <w:lang w:eastAsia="en-US"/>
+        </w:rPr>
+        <w:t xml:space="preserve"> </w:t>
+      </w:r>
+      <w:r>
+        <w:rPr>
+          <w:rFonts w:ascii="Arial" w:hAnsi="Arial" w:cs="Arial"/>
+          <w:color w:val="000000"/>
+          <w:sz w:val="22"/>
+          <w:szCs w:val="22"/>
+          <w:lang w:eastAsia="en-US"/>
+        </w:rPr>
+        <w:t>from</w:t>
+      </w:r>
+      <w:r>
+        <w:rPr>
+          <w:rFonts w:ascii="Arial" w:hAnsi="Arial" w:cs="Arial"/>
+          <w:color w:val="000000"/>
+          <w:sz w:val="22"/>
+          <w:szCs w:val="22"/>
+          <w:lang w:eastAsia="en-US"/>
+        </w:rPr>
+        <w:t xml:space="preserve"> </w:t>
+      </w:r>
+      <w:r>
+        <w:rPr>
+          <w:rFonts w:ascii="Arial" w:hAnsi="Arial" w:cs="Arial"/>
+          <w:color w:val="000000"/>
+          <w:sz w:val="22"/>
+          <w:szCs w:val="22"/>
+          <w:lang w:eastAsia="en-US"/>
+        </w:rPr>
+        <w:t>the basic concept of human life – providing food on the table and sharing a conversation over it. With technological development, Equilibria aims to conserve this idea in an electronic version with informative and amusing note. The Equilibria website is a new, completely independent product, incorporating a host of new features and enhanced functionality over its predecessor products. The product being developed is part of a larger system and it is self-functional also. A previous version has been released but with uncompleted functionalities.</w:t>
+      </w:r>
+    </w:p>
+    <w:p>
+      <w:pPr>
+        <w:suppressAutoHyphens w:val="0"/>
+        <w:rPr>
+          <w:rFonts w:ascii="Arial" w:hAnsi="Arial" w:cs="Arial"/>
+          <w:color w:val="000000"/>
+          <w:sz w:val="22"/>
+          <w:szCs w:val="22"/>
+          <w:lang w:eastAsia="en-US"/>
+        </w:rPr>
+      </w:pPr>
+    </w:p>
+    <w:p>
+      <w:pPr>
+        <w:suppressAutoHyphens w:val="0"/>
+        <w:rPr>
+          <w:rFonts w:ascii="Arial" w:hAnsi="Arial" w:cs="Arial"/>
+          <w:color w:val="000000"/>
+          <w:sz w:val="22"/>
+          <w:szCs w:val="22"/>
+          <w:lang w:eastAsia="en-US"/>
+        </w:rPr>
+      </w:pPr>
+      <w:r>
+        <w:rPr>
+          <w:rFonts w:ascii="Arial" w:hAnsi="Arial" w:cs="Arial"/>
+          <w:color w:val="000000"/>
+          <w:sz w:val="22"/>
+          <w:szCs w:val="22"/>
+          <w:lang w:eastAsia="en-US"/>
+        </w:rPr>
+        <w:t xml:space="preserve">We believe that if the prototype can achieve satisfactory functionality and security. Later versions of the product could be integrated into other systems and social media. The prototype will be practically tested by a relatively small number of registered users. The goal will be to develop strategies for a future system, capable </w:t>
+      </w:r>
+      <w:r>
+        <w:rPr>
+          <w:rFonts w:ascii="Arial" w:hAnsi="Arial" w:cs="Arial"/>
+          <w:color w:val="000000"/>
+          <w:sz w:val="22"/>
+          <w:szCs w:val="22"/>
+          <w:lang w:eastAsia="en-US"/>
+        </w:rPr>
+        <w:t xml:space="preserve">of </w:t>
+      </w:r>
+      <w:r>
+        <w:rPr>
+          <w:rFonts w:ascii="Arial" w:hAnsi="Arial" w:cs="Arial"/>
+          <w:color w:val="000000"/>
+          <w:sz w:val="22"/>
+          <w:szCs w:val="22"/>
+          <w:lang w:eastAsia="en-US"/>
+        </w:rPr>
+        <w:t xml:space="preserve">maintaining </w:t>
+      </w:r>
+      <w:r>
+        <w:rPr>
+          <w:rFonts w:ascii="Arial" w:hAnsi="Arial" w:cs="Arial"/>
+          <w:color w:val="000000"/>
+          <w:sz w:val="22"/>
+          <w:szCs w:val="22"/>
+          <w:lang w:eastAsia="en-US"/>
+        </w:rPr>
+        <w:t>significant reviews</w:t>
+      </w:r>
+      <w:r>
+        <w:rPr>
+          <w:rFonts w:ascii="Arial" w:hAnsi="Arial" w:cs="Arial"/>
+          <w:color w:val="000000"/>
+          <w:sz w:val="22"/>
+          <w:szCs w:val="22"/>
+          <w:lang w:eastAsia="en-US"/>
+        </w:rPr>
+        <w:t xml:space="preserve"> and any future versions will </w:t>
+      </w:r>
+      <w:r>
+        <w:rPr>
+          <w:rFonts w:ascii="Arial" w:hAnsi="Arial" w:cs="Arial"/>
+          <w:color w:val="000000"/>
+          <w:sz w:val="22"/>
+          <w:szCs w:val="22"/>
+          <w:lang w:eastAsia="en-US"/>
+        </w:rPr>
+        <w:t>retain</w:t>
+      </w:r>
+      <w:r>
+        <w:rPr>
+          <w:rFonts w:ascii="Arial" w:hAnsi="Arial" w:cs="Arial"/>
+          <w:color w:val="000000"/>
+          <w:sz w:val="22"/>
+          <w:szCs w:val="22"/>
+          <w:lang w:eastAsia="en-US"/>
+        </w:rPr>
+        <w:t xml:space="preserve"> </w:t>
+      </w:r>
+      <w:r>
+        <w:rPr>
+          <w:rFonts w:ascii="Arial" w:hAnsi="Arial" w:cs="Arial"/>
+          <w:color w:val="000000"/>
+          <w:sz w:val="22"/>
+          <w:szCs w:val="22"/>
+          <w:lang w:eastAsia="en-US"/>
+        </w:rPr>
+        <w:t>such standards.</w:t>
+      </w:r>
+    </w:p>
+    <w:p>
+      <w:pPr>
+        <w:pStyle w:val="Heading2"/>
+      </w:pPr>
+      <w:r>
+        <w:t>Product Functions</w:t>
+      </w:r>
       <w:bookmarkEnd w:id="21"/>
-    </w:p>
-    <w:p>
-      <w:pPr>
-        <w:pStyle w:val="Heading2"/>
-      </w:pPr>
-      <w:bookmarkStart w:id="22" w:name="_Toc439994674"/>
-      <w:bookmarkStart w:id="23" w:name="_Toc441230979"/>
-      <w:r>
-        <w:t>Product Perspective</w:t>
-      </w:r>
       <w:bookmarkEnd w:id="22"/>
-      <w:bookmarkEnd w:id="23"/>
     </w:p>
     <w:p>
       <w:pPr>
@@ -8122,64 +8669,8 @@
           <w:lang w:eastAsia="en-US"/>
         </w:rPr>
       </w:pPr>
-      <w:bookmarkStart w:id="24" w:name="_Toc439994675"/>
-      <w:bookmarkStart w:id="25" w:name="_Toc441230980"/>
-      <w:r>
-        <w:rPr>
-          <w:rFonts w:ascii="Arial" w:hAnsi="Arial" w:cs="Arial"/>
-          <w:color w:val="000000"/>
-          <w:sz w:val="22"/>
-          <w:szCs w:val="22"/>
-          <w:lang w:eastAsia="en-US"/>
-        </w:rPr>
-        <w:t>Equilibria is a web based product which allows its users to share their interests and opinions about movies and food. The idea initially originates of the basic concept of human life – providing food on the table and sharing a conversation over it (David). With technological development, Equilibria aims to conserve this idea in an electronic version with informative and amusing note. The Equilibria website is a new, completely independent product, incorporating a host of new features and enhanced functionality over its predecessor products. The product being developed is part of a larger system and it is self-functional also. A previous version has been released but with uncompleted functionalities.</w:t>
-      </w:r>
-    </w:p>
-    <w:p>
-      <w:pPr>
-        <w:suppressAutoHyphens w:val="0"/>
-        <w:rPr>
-          <w:lang w:eastAsia="en-US"/>
-        </w:rPr>
-      </w:pPr>
-    </w:p>
-    <w:p>
-      <w:pPr>
-        <w:suppressAutoHyphens w:val="0"/>
-        <w:rPr>
-          <w:lang w:eastAsia="en-US"/>
-        </w:rPr>
-      </w:pPr>
-      <w:r>
-        <w:rPr>
-          <w:rFonts w:ascii="Arial" w:hAnsi="Arial" w:cs="Arial"/>
-          <w:color w:val="000000"/>
-          <w:sz w:val="22"/>
-          <w:szCs w:val="22"/>
-          <w:lang w:eastAsia="en-US"/>
-        </w:rPr>
-        <w:t>We believe that if the prototype can achieve satisfactory functionality and security. Later versions of the product could be integrated into other systems and social media. The prototype will be practically tested by a relatively small number of registered users. The goal will be to develop strategies for a future system, capable maintaining a significant reviews and any future versions will try to stick to such standards.</w:t>
-      </w:r>
-    </w:p>
-    <w:p>
-      <w:pPr>
-        <w:pStyle w:val="Heading2"/>
-      </w:pPr>
-      <w:r>
-        <w:t>Product Functions</w:t>
-      </w:r>
-      <w:bookmarkEnd w:id="24"/>
-      <w:bookmarkEnd w:id="25"/>
-    </w:p>
-    <w:p>
-      <w:pPr>
-        <w:suppressAutoHyphens w:val="0"/>
-        <w:rPr>
-          <w:lang w:eastAsia="en-US"/>
-        </w:rPr>
-      </w:pPr>
-      <w:bookmarkStart w:id="26" w:name="_Toc439994676"/>
-      <w:bookmarkStart w:id="27" w:name="_Toc441230981"/>
+      <w:bookmarkStart w:id="23" w:name="_Toc439994676"/>
+      <w:bookmarkStart w:id="24" w:name="_Toc441230981"/>
       <w:r>
         <w:rPr>
           <w:rFonts w:ascii="Arial" w:hAnsi="Arial" w:cs="Arial"/>
@@ -8335,7 +8826,8 @@
         <w:textAlignment w:val="baseline"/>
         <w:rPr>
           <w:rFonts w:ascii="Arial" w:hAnsi="Arial" w:cs="Arial"/>
-          <w:color w:val="000000"/>
+          <w:strike/>
+          <w:color w:val="FFC000"/>
           <w:sz w:val="22"/>
           <w:szCs w:val="22"/>
           <w:lang w:eastAsia="en-US"/>
@@ -8349,7 +8841,17 @@
           <w:szCs w:val="22"/>
           <w:lang w:eastAsia="en-US"/>
         </w:rPr>
-        <w:t>Users will be able to look for content under specifically selected parameters.</w:t>
+        <w:t>Users will be able to look for content under specifically selected parameters</w:t>
+      </w:r>
+      <w:r>
+        <w:rPr>
+          <w:rFonts w:ascii="Arial" w:hAnsi="Arial" w:cs="Arial"/>
+          <w:color w:val="000000"/>
+          <w:sz w:val="22"/>
+          <w:szCs w:val="22"/>
+          <w:lang w:eastAsia="en-US"/>
+        </w:rPr>
+        <w:t xml:space="preserve"> </w:t>
       </w:r>
     </w:p>
     <w:p>
@@ -8359,8 +8861,8 @@
       <w:r>
         <w:t>User Classes and Characteristics</w:t>
       </w:r>
-      <w:bookmarkEnd w:id="26"/>
-      <w:bookmarkEnd w:id="27"/>
+      <w:bookmarkEnd w:id="23"/>
+      <w:bookmarkEnd w:id="24"/>
     </w:p>
     <w:p>
       <w:pPr>
@@ -8468,6 +8970,11 @@
     </w:p>
     <w:p>
       <w:pPr>
+        <w:pStyle w:val="ListParagraph"/>
+        <w:numPr>
+          <w:ilvl w:val="0"/>
+          <w:numId w:val="5"/>
+        </w:numPr>
         <w:suppressAutoHyphens w:val="0"/>
         <w:rPr>
           <w:lang w:eastAsia="en-US"/>
@@ -8476,7 +8983,6 @@
       <w:r>
         <w:rPr>
           <w:rFonts w:ascii="Arial" w:hAnsi="Arial" w:cs="Arial"/>
-          <w:color w:val="000000"/>
           <w:sz w:val="22"/>
           <w:szCs w:val="22"/>
           <w:lang w:eastAsia="en-US"/>
@@ -8486,6 +8992,11 @@
     </w:p>
     <w:p>
       <w:pPr>
+        <w:pStyle w:val="ListParagraph"/>
+        <w:numPr>
+          <w:ilvl w:val="0"/>
+          <w:numId w:val="5"/>
+        </w:numPr>
         <w:suppressAutoHyphens w:val="0"/>
         <w:rPr>
           <w:lang w:eastAsia="en-US"/>
@@ -8494,7 +9005,6 @@
       <w:r>
         <w:rPr>
           <w:rFonts w:ascii="Arial" w:hAnsi="Arial" w:cs="Arial"/>
-          <w:color w:val="000000"/>
           <w:sz w:val="22"/>
           <w:szCs w:val="22"/>
           <w:lang w:eastAsia="en-US"/>
@@ -8504,15 +9014,22 @@
     </w:p>
     <w:p>
       <w:pPr>
+        <w:pStyle w:val="ListParagraph"/>
+        <w:numPr>
+          <w:ilvl w:val="0"/>
+          <w:numId w:val="5"/>
+        </w:numPr>
         <w:suppressAutoHyphens w:val="0"/>
         <w:rPr>
+          <w:rFonts w:ascii="Arial" w:hAnsi="Arial" w:cs="Arial"/>
+          <w:sz w:val="22"/>
+          <w:szCs w:val="22"/>
           <w:lang w:eastAsia="en-US"/>
         </w:rPr>
       </w:pPr>
       <w:r>
         <w:rPr>
           <w:rFonts w:ascii="Arial" w:hAnsi="Arial" w:cs="Arial"/>
-          <w:color w:val="000000"/>
           <w:sz w:val="22"/>
           <w:szCs w:val="22"/>
           <w:lang w:eastAsia="en-US"/>
@@ -8522,6 +9039,11 @@
     </w:p>
     <w:p>
       <w:pPr>
+        <w:pStyle w:val="ListParagraph"/>
+        <w:numPr>
+          <w:ilvl w:val="0"/>
+          <w:numId w:val="5"/>
+        </w:numPr>
         <w:suppressAutoHyphens w:val="0"/>
         <w:rPr>
           <w:lang w:eastAsia="en-US"/>
@@ -8530,16 +9052,43 @@
       <w:r>
         <w:rPr>
           <w:rFonts w:ascii="Arial" w:hAnsi="Arial" w:cs="Arial"/>
-          <w:color w:val="000000"/>
           <w:sz w:val="22"/>
           <w:szCs w:val="22"/>
           <w:lang w:eastAsia="en-US"/>
         </w:rPr>
+        <w:t>Look up and search for movies and categories under specific parameters using two different tools – advanced search bar and “shopping cart with tags” search.</w:t>
+      </w:r>
+    </w:p>
+    <w:p>
+      <w:pPr>
+        <w:pStyle w:val="ListParagraph"/>
+        <w:numPr>
+          <w:ilvl w:val="0"/>
+          <w:numId w:val="5"/>
+        </w:numPr>
+        <w:suppressAutoHyphens w:val="0"/>
+        <w:rPr>
+          <w:lang w:eastAsia="en-US"/>
+        </w:rPr>
+      </w:pPr>
+      <w:r>
+        <w:rPr>
+          <w:rFonts w:ascii="Arial" w:hAnsi="Arial" w:cs="Arial"/>
+          <w:sz w:val="22"/>
+          <w:szCs w:val="22"/>
+          <w:lang w:eastAsia="en-US"/>
+        </w:rPr>
+        <w:lastRenderedPageBreak/>
         <w:t>Share – drag and drop specific movies</w:t>
       </w:r>
     </w:p>
     <w:p>
       <w:pPr>
+        <w:pStyle w:val="ListParagraph"/>
+        <w:numPr>
+          <w:ilvl w:val="0"/>
+          <w:numId w:val="5"/>
+        </w:numPr>
         <w:suppressAutoHyphens w:val="0"/>
         <w:rPr>
           <w:lang w:eastAsia="en-US"/>
@@ -8548,7 +9097,6 @@
       <w:r>
         <w:rPr>
           <w:rFonts w:ascii="Arial" w:hAnsi="Arial" w:cs="Arial"/>
-          <w:color w:val="000000"/>
           <w:sz w:val="22"/>
           <w:szCs w:val="22"/>
           <w:lang w:eastAsia="en-US"/>
@@ -8566,24 +9114,48 @@
       <w:r>
         <w:rPr>
           <w:rFonts w:ascii="Arial" w:hAnsi="Arial" w:cs="Arial"/>
-          <w:color w:val="000000"/>
           <w:sz w:val="22"/>
           <w:szCs w:val="22"/>
           <w:u w:val="single"/>
           <w:lang w:eastAsia="en-US"/>
         </w:rPr>
-        <w:lastRenderedPageBreak/>
         <w:t>Note:</w:t>
       </w:r>
       <w:r>
         <w:rPr>
           <w:rFonts w:ascii="Arial" w:hAnsi="Arial" w:cs="Arial"/>
-          <w:color w:val="000000"/>
           <w:sz w:val="22"/>
           <w:szCs w:val="22"/>
           <w:lang w:eastAsia="en-US"/>
         </w:rPr>
         <w:t xml:space="preserve"> Not all these functionalities will be added / developed to this version</w:t>
+      </w:r>
+      <w:r>
+        <w:rPr>
+          <w:rFonts w:ascii="Arial" w:hAnsi="Arial" w:cs="Arial"/>
+          <w:sz w:val="22"/>
+          <w:szCs w:val="22"/>
+          <w:lang w:eastAsia="en-US"/>
+        </w:rPr>
+        <w:t xml:space="preserve">. The donation part is in its initial phase and has not been discussed in details yet. That is why this functionality will not be developed in </w:t>
+      </w:r>
+      <w:r>
+        <w:rPr>
+          <w:rFonts w:ascii="Arial" w:hAnsi="Arial" w:cs="Arial"/>
+          <w:sz w:val="22"/>
+          <w:szCs w:val="22"/>
+          <w:lang w:eastAsia="en-US"/>
+        </w:rPr>
+        <w:t>this</w:t>
+      </w:r>
+      <w:r>
+        <w:rPr>
+          <w:rFonts w:ascii="Arial" w:hAnsi="Arial" w:cs="Arial"/>
+          <w:sz w:val="22"/>
+          <w:szCs w:val="22"/>
+          <w:lang w:eastAsia="en-US"/>
+        </w:rPr>
+        <w:t xml:space="preserve"> version. The share feature is under consideration and there will be an update about it in the next version of this document. The rest of the features are under the scope of this project.</w:t>
       </w:r>
     </w:p>
     <w:p>
@@ -8617,36 +9189,195 @@
           <w:color w:val="000000"/>
           <w:szCs w:val="22"/>
         </w:rPr>
-        <w:t>The role will be implemented but for the current version of the product, the system administrator will not be granted with more access than any other registered users. The role will be used for future versions of the system in which the system administrator will be allowed to review content, delete content and do business analytics.</w:t>
+        <w:t>The role will be implemented but for the current version of the product, the system administrator will not be granted more access than any other registered users. The role will be used for future versions of the system in which the system administrator will be allowed to review content, delete content and do business analytics.</w:t>
+      </w:r>
+      <w:r>
+        <w:rPr>
+          <w:rFonts w:cs="Arial"/>
+          <w:i w:val="0"/>
+          <w:color w:val="000000"/>
+          <w:szCs w:val="22"/>
+        </w:rPr>
+        <w:t xml:space="preserve"> </w:t>
+      </w:r>
+      <w:r>
+        <w:rPr>
+          <w:rFonts w:cs="Arial"/>
+          <w:i w:val="0"/>
+          <w:color w:val="000000"/>
+          <w:szCs w:val="22"/>
+        </w:rPr>
+        <w:t>The client puts a higher</w:t>
+      </w:r>
+      <w:r>
+        <w:rPr>
+          <w:rFonts w:cs="Arial"/>
+          <w:i w:val="0"/>
+          <w:color w:val="000000"/>
+          <w:szCs w:val="22"/>
+        </w:rPr>
+        <w:t xml:space="preserve"> priority on</w:t>
+      </w:r>
+      <w:r>
+        <w:rPr>
+          <w:rFonts w:cs="Arial"/>
+          <w:i w:val="0"/>
+          <w:color w:val="000000"/>
+          <w:szCs w:val="22"/>
+        </w:rPr>
+        <w:t xml:space="preserve"> the other functionalities and prefers to postpone the </w:t>
+      </w:r>
+      <w:r>
+        <w:rPr>
+          <w:rFonts w:cs="Arial"/>
+          <w:i w:val="0"/>
+          <w:color w:val="000000"/>
+          <w:szCs w:val="22"/>
+        </w:rPr>
+        <w:t>development</w:t>
+      </w:r>
+      <w:r>
+        <w:rPr>
+          <w:rFonts w:cs="Arial"/>
+          <w:i w:val="0"/>
+          <w:color w:val="000000"/>
+          <w:szCs w:val="22"/>
+        </w:rPr>
+        <w:t xml:space="preserve"> of the admin part</w:t>
+      </w:r>
+      <w:r>
+        <w:rPr>
+          <w:rFonts w:cs="Arial"/>
+          <w:i w:val="0"/>
+          <w:color w:val="000000"/>
+          <w:szCs w:val="22"/>
+        </w:rPr>
+        <w:t>.</w:t>
       </w:r>
     </w:p>
     <w:p>
       <w:pPr>
         <w:pStyle w:val="Heading2"/>
       </w:pPr>
-      <w:bookmarkStart w:id="28" w:name="_Toc439994677"/>
-      <w:bookmarkStart w:id="29" w:name="_Toc441230982"/>
+      <w:bookmarkStart w:id="25" w:name="_Toc439994677"/>
+      <w:bookmarkStart w:id="26" w:name="_Toc441230982"/>
       <w:r>
         <w:t>Operating Environment</w:t>
       </w:r>
-      <w:bookmarkEnd w:id="28"/>
-      <w:bookmarkEnd w:id="29"/>
+      <w:bookmarkEnd w:id="25"/>
+      <w:bookmarkEnd w:id="26"/>
     </w:p>
     <w:p>
       <w:pPr>
         <w:pStyle w:val="NormalWeb"/>
         <w:spacing w:before="0" w:beforeAutospacing="0" w:after="0" w:afterAutospacing="0"/>
-      </w:pPr>
-      <w:bookmarkStart w:id="30" w:name="_Toc439994678"/>
-      <w:bookmarkStart w:id="31" w:name="_Toc441230983"/>
-      <w:r>
-        <w:rPr>
-          <w:rFonts w:ascii="Arial" w:hAnsi="Arial" w:cs="Arial"/>
-          <w:color w:val="000000"/>
-          <w:sz w:val="22"/>
-          <w:szCs w:val="22"/>
-        </w:rPr>
-        <w:t>The software is created with C# and HTML under ASP.NET Core MVC platform and can be used on different operating systems. The database works under SQL servers. User Input works best on Windows. There are no hardware configuration required but for normal system operation is recommended at least:</w:t>
+        <w:rPr>
+          <w:rFonts w:ascii="Arial" w:hAnsi="Arial" w:cs="Arial"/>
+          <w:color w:val="000000"/>
+          <w:sz w:val="22"/>
+          <w:szCs w:val="22"/>
+        </w:rPr>
+      </w:pPr>
+      <w:bookmarkStart w:id="27" w:name="_Toc439994678"/>
+      <w:bookmarkStart w:id="28" w:name="_Toc441230983"/>
+      <w:r>
+        <w:rPr>
+          <w:rFonts w:ascii="Arial" w:hAnsi="Arial" w:cs="Arial"/>
+          <w:color w:val="000000"/>
+          <w:sz w:val="22"/>
+          <w:szCs w:val="22"/>
+        </w:rPr>
+        <w:t>The software is created with C# and HTML under ASP.NET Core MVC platform and can be used on different operating systems. The database works under SQL servers. User Input works best on Windows</w:t>
+      </w:r>
+      <w:r>
+        <w:rPr>
+          <w:rFonts w:ascii="Arial" w:hAnsi="Arial" w:cs="Arial"/>
+          <w:color w:val="000000"/>
+          <w:sz w:val="22"/>
+          <w:szCs w:val="22"/>
+        </w:rPr>
+        <w:t xml:space="preserve"> for SQL servers</w:t>
+      </w:r>
+      <w:r>
+        <w:rPr>
+          <w:rFonts w:ascii="Arial" w:hAnsi="Arial" w:cs="Arial"/>
+          <w:color w:val="000000"/>
+          <w:sz w:val="22"/>
+          <w:szCs w:val="22"/>
+        </w:rPr>
+        <w:t>. There are no hardware configuration</w:t>
+      </w:r>
+      <w:r>
+        <w:rPr>
+          <w:rFonts w:ascii="Arial" w:hAnsi="Arial" w:cs="Arial"/>
+          <w:color w:val="000000"/>
+          <w:sz w:val="22"/>
+          <w:szCs w:val="22"/>
+        </w:rPr>
+        <w:t>s</w:t>
+      </w:r>
+      <w:r>
+        <w:rPr>
+          <w:rFonts w:ascii="Arial" w:hAnsi="Arial" w:cs="Arial"/>
+          <w:color w:val="000000"/>
+          <w:sz w:val="22"/>
+          <w:szCs w:val="22"/>
+        </w:rPr>
+        <w:t xml:space="preserve"> required but for normal system operation</w:t>
+      </w:r>
+      <w:r>
+        <w:rPr>
+          <w:rFonts w:ascii="Arial" w:hAnsi="Arial" w:cs="Arial"/>
+          <w:color w:val="000000"/>
+          <w:sz w:val="22"/>
+          <w:szCs w:val="22"/>
+        </w:rPr>
+        <w:t xml:space="preserve">, </w:t>
+      </w:r>
+      <w:r>
+        <w:rPr>
+          <w:rFonts w:ascii="Arial" w:hAnsi="Arial" w:cs="Arial"/>
+          <w:color w:val="000000"/>
+          <w:sz w:val="22"/>
+          <w:szCs w:val="22"/>
+        </w:rPr>
+        <w:t>the following</w:t>
+      </w:r>
+      <w:r>
+        <w:rPr>
+          <w:rFonts w:ascii="Arial" w:hAnsi="Arial" w:cs="Arial"/>
+          <w:color w:val="000000"/>
+          <w:sz w:val="22"/>
+          <w:szCs w:val="22"/>
+        </w:rPr>
+        <w:t xml:space="preserve"> </w:t>
+      </w:r>
+      <w:r>
+        <w:rPr>
+          <w:rFonts w:ascii="Arial" w:hAnsi="Arial" w:cs="Arial"/>
+          <w:color w:val="000000"/>
+          <w:sz w:val="22"/>
+          <w:szCs w:val="22"/>
+        </w:rPr>
+        <w:t xml:space="preserve">is recommended at </w:t>
+      </w:r>
+      <w:r>
+        <w:rPr>
+          <w:rFonts w:ascii="Arial" w:hAnsi="Arial" w:cs="Arial"/>
+          <w:color w:val="000000"/>
+          <w:sz w:val="22"/>
+          <w:szCs w:val="22"/>
+        </w:rPr>
+        <w:t>the minimum</w:t>
+      </w:r>
+      <w:r>
+        <w:rPr>
+          <w:rFonts w:ascii="Arial" w:hAnsi="Arial" w:cs="Arial"/>
+          <w:color w:val="000000"/>
+          <w:sz w:val="22"/>
+          <w:szCs w:val="22"/>
+        </w:rPr>
+        <w:t>:</w:t>
       </w:r>
     </w:p>
     <w:p>
@@ -8671,44 +9402,18 @@
       <w:r>
         <w:t>Design and Implementation Constraints</w:t>
       </w:r>
-      <w:bookmarkEnd w:id="30"/>
-      <w:bookmarkEnd w:id="31"/>
+      <w:bookmarkEnd w:id="27"/>
+      <w:bookmarkEnd w:id="28"/>
     </w:p>
     <w:p>
       <w:pPr>
         <w:pStyle w:val="template"/>
-        <w:rPr>
-          <w:i w:val="0"/>
-        </w:rPr>
-      </w:pPr>
-      <w:r>
         <w:rPr>
           <w:rFonts w:cs="Arial"/>
           <w:i w:val="0"/>
           <w:color w:val="000000"/>
           <w:szCs w:val="22"/>
         </w:rPr>
-        <w:t>The system is compatible with the most popular browsers - Internet Explorer, Mozilla Firefox, Google Chrome and Safari. The system has not been tested yet on other browsers. It is expected that the design may have some constraints under different browsers but this will not be taken under consideration at this moment since the developing of the functionalities of the system is with higher priority than the design.</w:t>
-      </w:r>
-    </w:p>
-    <w:p>
-      <w:pPr>
-        <w:pStyle w:val="Heading2"/>
-      </w:pPr>
-      <w:bookmarkStart w:id="32" w:name="_Toc439994679"/>
-      <w:bookmarkStart w:id="33" w:name="_Toc441230984"/>
-      <w:r>
-        <w:t>User Documentation</w:t>
-      </w:r>
-      <w:bookmarkEnd w:id="32"/>
-      <w:bookmarkEnd w:id="33"/>
-    </w:p>
-    <w:p>
-      <w:pPr>
-        <w:pStyle w:val="template"/>
-        <w:rPr>
-          <w:i w:val="0"/>
-        </w:rPr>
       </w:pPr>
       <w:r>
         <w:rPr>
@@ -8717,28 +9422,8 @@
           <w:color w:val="000000"/>
           <w:szCs w:val="22"/>
         </w:rPr>
-        <w:t>The user will find the exact instructions for using the system in the user guide that is planned to be created once the system is completed. There may be an information section on the home page. If a problem occurs, user will be able to write an email to technical support.</w:t>
-      </w:r>
-    </w:p>
-    <w:p>
-      <w:pPr>
-        <w:pStyle w:val="Heading2"/>
-      </w:pPr>
-      <w:bookmarkStart w:id="34" w:name="_Toc439994680"/>
-      <w:bookmarkStart w:id="35" w:name="_Toc441230985"/>
-      <w:r>
-        <w:t>Assumptions and Dependencies</w:t>
-      </w:r>
-      <w:bookmarkEnd w:id="34"/>
-      <w:bookmarkEnd w:id="35"/>
-    </w:p>
-    <w:p>
-      <w:pPr>
-        <w:pStyle w:val="template"/>
-        <w:rPr>
-          <w:i w:val="0"/>
-        </w:rPr>
-      </w:pPr>
+        <w:t>The system is compatible with the most popular browsers - Internet Explorer, Mozilla Firefox, Google Chrome</w:t>
+      </w:r>
       <w:r>
         <w:rPr>
           <w:rFonts w:cs="Arial"/>
@@ -8746,6 +9431,118 @@
           <w:color w:val="000000"/>
           <w:szCs w:val="22"/>
         </w:rPr>
+        <w:t>,</w:t>
+      </w:r>
+      <w:r>
+        <w:rPr>
+          <w:rFonts w:cs="Arial"/>
+          <w:i w:val="0"/>
+          <w:color w:val="000000"/>
+          <w:szCs w:val="22"/>
+        </w:rPr>
+        <w:t xml:space="preserve"> and Safari. The system has not been tested yet on other browsers. It is expected that the design may have some constraints under different </w:t>
+      </w:r>
+      <w:r>
+        <w:rPr>
+          <w:rFonts w:cs="Arial"/>
+          <w:i w:val="0"/>
+          <w:color w:val="000000"/>
+          <w:szCs w:val="22"/>
+        </w:rPr>
+        <w:t>browsers,</w:t>
+      </w:r>
+      <w:r>
+        <w:rPr>
+          <w:rFonts w:cs="Arial"/>
+          <w:i w:val="0"/>
+          <w:color w:val="000000"/>
+          <w:szCs w:val="22"/>
+        </w:rPr>
+        <w:t xml:space="preserve"> but this will not be taken under consideration at this moment since the developing of the functionalities of the system</w:t>
+      </w:r>
+      <w:r>
+        <w:rPr>
+          <w:rFonts w:cs="Arial"/>
+          <w:i w:val="0"/>
+          <w:color w:val="000000"/>
+          <w:szCs w:val="22"/>
+        </w:rPr>
+        <w:t xml:space="preserve"> </w:t>
+      </w:r>
+      <w:r>
+        <w:rPr>
+          <w:rFonts w:cs="Arial"/>
+          <w:i w:val="0"/>
+          <w:color w:val="000000"/>
+          <w:szCs w:val="22"/>
+        </w:rPr>
+        <w:t xml:space="preserve">has </w:t>
+      </w:r>
+      <w:r>
+        <w:rPr>
+          <w:rFonts w:cs="Arial"/>
+          <w:i w:val="0"/>
+          <w:color w:val="000000"/>
+          <w:szCs w:val="22"/>
+        </w:rPr>
+        <w:t>higher priority than the design.</w:t>
+      </w:r>
+    </w:p>
+    <w:p>
+      <w:pPr>
+        <w:pStyle w:val="Heading2"/>
+      </w:pPr>
+      <w:bookmarkStart w:id="29" w:name="_Toc439994679"/>
+      <w:bookmarkStart w:id="30" w:name="_Toc441230984"/>
+      <w:r>
+        <w:t>User Documentation</w:t>
+      </w:r>
+      <w:bookmarkEnd w:id="29"/>
+      <w:bookmarkEnd w:id="30"/>
+    </w:p>
+    <w:p>
+      <w:pPr>
+        <w:pStyle w:val="template"/>
+        <w:rPr>
+          <w:i w:val="0"/>
+        </w:rPr>
+      </w:pPr>
+      <w:r>
+        <w:rPr>
+          <w:rFonts w:cs="Arial"/>
+          <w:i w:val="0"/>
+          <w:color w:val="000000"/>
+          <w:szCs w:val="22"/>
+        </w:rPr>
+        <w:t>The user will find the exact instructions for using the system in the user guide that is planned to be created once the system is completed. There may be an information section on the home page. If a problem occurs, user will be able to write an email to technical support.</w:t>
+      </w:r>
+    </w:p>
+    <w:p>
+      <w:pPr>
+        <w:pStyle w:val="Heading2"/>
+      </w:pPr>
+      <w:bookmarkStart w:id="31" w:name="_Toc439994680"/>
+      <w:bookmarkStart w:id="32" w:name="_Toc441230985"/>
+      <w:r>
+        <w:t>Assumptions and Dependencies</w:t>
+      </w:r>
+      <w:bookmarkEnd w:id="31"/>
+      <w:bookmarkEnd w:id="32"/>
+    </w:p>
+    <w:p>
+      <w:pPr>
+        <w:pStyle w:val="template"/>
+        <w:rPr>
+          <w:i w:val="0"/>
+        </w:rPr>
+      </w:pPr>
+      <w:r>
+        <w:rPr>
+          <w:rFonts w:cs="Arial"/>
+          <w:i w:val="0"/>
+          <w:color w:val="000000"/>
+          <w:szCs w:val="22"/>
+        </w:rPr>
         <w:t>Satisfying the above requirements is sufficient for the proper functioning of Equilibria. The developed system is completely independent of other external programs and so far no problems have been discovered with interaction with other software.</w:t>
       </w:r>
     </w:p>
@@ -8753,84 +9550,125 @@
       <w:pPr>
         <w:pStyle w:val="Heading1"/>
       </w:pPr>
-      <w:bookmarkStart w:id="36" w:name="_Toc439994682"/>
-      <w:bookmarkStart w:id="37" w:name="_Toc441230986"/>
+      <w:bookmarkStart w:id="33" w:name="_Toc439994682"/>
+      <w:bookmarkStart w:id="34" w:name="_Toc441230986"/>
       <w:r>
         <w:t>External Interface Requirements</w:t>
+      </w:r>
+      <w:bookmarkEnd w:id="33"/>
+      <w:bookmarkEnd w:id="34"/>
+    </w:p>
+    <w:p>
+      <w:pPr>
+        <w:pStyle w:val="Heading2"/>
+      </w:pPr>
+      <w:bookmarkStart w:id="35" w:name="_Toc441230987"/>
+      <w:r>
+        <w:t>User Interfaces</w:t>
+      </w:r>
+      <w:bookmarkEnd w:id="35"/>
+    </w:p>
+    <w:p>
+      <w:pPr>
+        <w:suppressAutoHyphens w:val="0"/>
+        <w:rPr>
+          <w:rFonts w:ascii="Arial" w:hAnsi="Arial" w:cs="Arial"/>
+          <w:color w:val="000000"/>
+          <w:sz w:val="22"/>
+          <w:szCs w:val="22"/>
+          <w:lang w:eastAsia="en-US"/>
+        </w:rPr>
+      </w:pPr>
+      <w:bookmarkStart w:id="36" w:name="_Toc439994684"/>
+      <w:bookmarkStart w:id="37" w:name="_Toc441230988"/>
+      <w:r>
+        <w:rPr>
+          <w:rFonts w:ascii="Arial" w:hAnsi="Arial" w:cs="Arial"/>
+          <w:color w:val="000000"/>
+          <w:sz w:val="22"/>
+          <w:szCs w:val="22"/>
+          <w:lang w:eastAsia="en-US"/>
+        </w:rPr>
+        <w:t xml:space="preserve">Prototype version </w:t>
+      </w:r>
+      <w:r>
+        <w:rPr>
+          <w:rFonts w:ascii="Arial" w:hAnsi="Arial" w:cs="Arial"/>
+          <w:color w:val="000000"/>
+          <w:sz w:val="22"/>
+          <w:szCs w:val="22"/>
+          <w:lang w:eastAsia="en-US"/>
+        </w:rPr>
+        <w:t>2.0</w:t>
+      </w:r>
+      <w:r>
+        <w:rPr>
+          <w:rFonts w:ascii="Arial" w:hAnsi="Arial" w:cs="Arial"/>
+          <w:color w:val="000000"/>
+          <w:sz w:val="22"/>
+          <w:szCs w:val="22"/>
+          <w:lang w:eastAsia="en-US"/>
+        </w:rPr>
+        <w:t xml:space="preserve"> </w:t>
+      </w:r>
+      <w:r>
+        <w:rPr>
+          <w:rFonts w:ascii="Arial" w:hAnsi="Arial" w:cs="Arial"/>
+          <w:color w:val="000000"/>
+          <w:sz w:val="22"/>
+          <w:szCs w:val="22"/>
+          <w:lang w:eastAsia="en-US"/>
+        </w:rPr>
+        <w:t>will provide a home page with links to additional pages. There will be an opportunity to navigate all the tasks.</w:t>
+      </w:r>
+    </w:p>
+    <w:p>
+      <w:pPr>
+        <w:suppressAutoHyphens w:val="0"/>
+        <w:rPr>
+          <w:lang w:eastAsia="en-US"/>
+        </w:rPr>
+      </w:pPr>
+    </w:p>
+    <w:p>
+      <w:pPr>
+        <w:suppressAutoHyphens w:val="0"/>
+        <w:rPr>
+          <w:lang w:eastAsia="en-US"/>
+        </w:rPr>
+      </w:pPr>
+      <w:r>
+        <w:rPr>
+          <w:rFonts w:ascii="Arial" w:hAnsi="Arial" w:cs="Arial"/>
+          <w:color w:val="000000"/>
+          <w:sz w:val="22"/>
+          <w:szCs w:val="22"/>
+          <w:lang w:eastAsia="en-US"/>
+        </w:rPr>
+        <w:lastRenderedPageBreak/>
+        <w:t xml:space="preserve">The user interface in the movie section has a navbar that contains the movie search, people lookup, and a menu to other media sections in the top right-corner. </w:t>
+      </w:r>
+    </w:p>
+    <w:p>
+      <w:pPr>
+        <w:pStyle w:val="Heading2"/>
+      </w:pPr>
+      <w:r>
+        <w:t>Hardware Interfaces</w:t>
       </w:r>
       <w:bookmarkEnd w:id="36"/>
       <w:bookmarkEnd w:id="37"/>
     </w:p>
     <w:p>
       <w:pPr>
-        <w:pStyle w:val="Heading2"/>
-      </w:pPr>
-      <w:bookmarkStart w:id="38" w:name="_Toc441230987"/>
-      <w:r>
-        <w:t>User Interfaces</w:t>
-      </w:r>
-      <w:bookmarkEnd w:id="38"/>
-    </w:p>
-    <w:p>
-      <w:pPr>
-        <w:suppressAutoHyphens w:val="0"/>
-        <w:rPr>
-          <w:lang w:eastAsia="en-US"/>
-        </w:rPr>
-      </w:pPr>
-      <w:bookmarkStart w:id="39" w:name="_Toc439994684"/>
-      <w:bookmarkStart w:id="40" w:name="_Toc441230988"/>
-      <w:r>
-        <w:rPr>
-          <w:rFonts w:ascii="Arial" w:hAnsi="Arial" w:cs="Arial"/>
-          <w:color w:val="000000"/>
-          <w:sz w:val="22"/>
-          <w:szCs w:val="22"/>
-          <w:lang w:eastAsia="en-US"/>
-        </w:rPr>
-        <w:t>Prototype version 1.0 will provide a home page with links to additional pages. There will be an opportunity to navigate all the tasks.</w:t>
-      </w:r>
-    </w:p>
-    <w:p>
-      <w:pPr>
-        <w:suppressAutoHyphens w:val="0"/>
-        <w:rPr>
-          <w:lang w:eastAsia="en-US"/>
-        </w:rPr>
-      </w:pPr>
-    </w:p>
-    <w:p>
-      <w:pPr>
-        <w:suppressAutoHyphens w:val="0"/>
-        <w:rPr>
-          <w:lang w:eastAsia="en-US"/>
-        </w:rPr>
-      </w:pPr>
-      <w:r>
-        <w:rPr>
-          <w:rFonts w:ascii="Arial" w:hAnsi="Arial" w:cs="Arial"/>
-          <w:color w:val="000000"/>
-          <w:sz w:val="22"/>
-          <w:szCs w:val="22"/>
-          <w:lang w:eastAsia="en-US"/>
-        </w:rPr>
-        <w:t xml:space="preserve">The user interface in the movie section has a navbar that contains the movie search, people lookup, and a menu to other media sections in the top right-corner. </w:t>
-      </w:r>
-    </w:p>
-    <w:p>
-      <w:pPr>
-        <w:pStyle w:val="Heading2"/>
-      </w:pPr>
-      <w:r>
-        <w:t>Hardware Interfaces</w:t>
-      </w:r>
-      <w:bookmarkEnd w:id="39"/>
-      <w:bookmarkEnd w:id="40"/>
-    </w:p>
-    <w:p>
-      <w:pPr>
         <w:pStyle w:val="NormalWeb"/>
         <w:spacing w:before="0" w:beforeAutospacing="0" w:after="0" w:afterAutospacing="0"/>
+        <w:rPr>
+          <w:rFonts w:ascii="Arial" w:hAnsi="Arial" w:cs="Arial"/>
+          <w:color w:val="000000"/>
+          <w:sz w:val="22"/>
+          <w:szCs w:val="22"/>
+        </w:rPr>
       </w:pPr>
       <w:r>
         <w:rPr>
@@ -8846,29 +9684,88 @@
       <w:pPr>
         <w:pStyle w:val="NormalWeb"/>
         <w:spacing w:before="0" w:beforeAutospacing="0" w:after="0" w:afterAutospacing="0"/>
-      </w:pPr>
-      <w:r>
-        <w:rPr>
-          <w:rFonts w:ascii="Arial" w:hAnsi="Arial" w:cs="Arial"/>
-          <w:color w:val="000000"/>
-          <w:sz w:val="22"/>
-          <w:szCs w:val="22"/>
-        </w:rPr>
-        <w:lastRenderedPageBreak/>
-        <w:t>The executable code and the database serving the system are located on one server and communicate directly. The system should have an encrypted connection interface with other systems - Epay, PayPal and an interface for using external databases if the donation aspect is developed. This is not related to the scope of the current version but it is taken under consideration. It is planned on having an independent server which will contain backup copies of the system. The system will be exported to a separate server if the number of users using it grows.</w:t>
+        <w:rPr>
+          <w:rFonts w:ascii="Arial" w:hAnsi="Arial" w:cs="Arial"/>
+          <w:color w:val="000000"/>
+          <w:sz w:val="22"/>
+          <w:szCs w:val="22"/>
+        </w:rPr>
+      </w:pPr>
+      <w:r>
+        <w:rPr>
+          <w:rFonts w:ascii="Arial" w:hAnsi="Arial" w:cs="Arial"/>
+          <w:color w:val="000000"/>
+          <w:sz w:val="22"/>
+          <w:szCs w:val="22"/>
+        </w:rPr>
+        <w:t xml:space="preserve">The executable code and the database serving the system are located on one server and communicate directly. The system should have an encrypted connection interface with other systems - Epay, PayPal and an interface for using external databases if the donation aspect is developed. This is not related to the scope of the current version but it is taken under consideration. </w:t>
+      </w:r>
+      <w:r>
+        <w:rPr>
+          <w:rFonts w:ascii="Arial" w:hAnsi="Arial" w:cs="Arial"/>
+          <w:color w:val="000000"/>
+          <w:sz w:val="22"/>
+          <w:szCs w:val="22"/>
+        </w:rPr>
+        <w:t>A</w:t>
+      </w:r>
+      <w:r>
+        <w:rPr>
+          <w:rFonts w:ascii="Arial" w:hAnsi="Arial" w:cs="Arial"/>
+          <w:color w:val="000000"/>
+          <w:sz w:val="22"/>
+          <w:szCs w:val="22"/>
+        </w:rPr>
+        <w:t>n independent server</w:t>
+      </w:r>
+      <w:r>
+        <w:rPr>
+          <w:rFonts w:ascii="Arial" w:hAnsi="Arial" w:cs="Arial"/>
+          <w:color w:val="000000"/>
+          <w:sz w:val="22"/>
+          <w:szCs w:val="22"/>
+        </w:rPr>
+        <w:t xml:space="preserve"> </w:t>
+      </w:r>
+      <w:r>
+        <w:rPr>
+          <w:rFonts w:ascii="Arial" w:hAnsi="Arial" w:cs="Arial"/>
+          <w:color w:val="000000"/>
+          <w:sz w:val="22"/>
+          <w:szCs w:val="22"/>
+        </w:rPr>
+        <w:t>is planned</w:t>
+      </w:r>
+      <w:r>
+        <w:rPr>
+          <w:rFonts w:ascii="Arial" w:hAnsi="Arial" w:cs="Arial"/>
+          <w:color w:val="000000"/>
+          <w:sz w:val="22"/>
+          <w:szCs w:val="22"/>
+        </w:rPr>
+        <w:t>,</w:t>
+      </w:r>
+      <w:r>
+        <w:rPr>
+          <w:rFonts w:ascii="Arial" w:hAnsi="Arial" w:cs="Arial"/>
+          <w:color w:val="000000"/>
+          <w:sz w:val="22"/>
+          <w:szCs w:val="22"/>
+        </w:rPr>
+        <w:t xml:space="preserve"> which will contain backup copies of the system. The system will be exported to a separate server if the number of users using it grows.</w:t>
       </w:r>
     </w:p>
     <w:p>
       <w:pPr>
         <w:pStyle w:val="Heading2"/>
       </w:pPr>
-      <w:bookmarkStart w:id="41" w:name="_Toc439994685"/>
-      <w:bookmarkStart w:id="42" w:name="_Toc441230989"/>
+      <w:bookmarkStart w:id="38" w:name="_Toc439994685"/>
+      <w:bookmarkStart w:id="39" w:name="_Toc441230989"/>
       <w:r>
         <w:t>Software Interfaces</w:t>
       </w:r>
-      <w:bookmarkEnd w:id="41"/>
-      <w:bookmarkEnd w:id="42"/>
+      <w:bookmarkEnd w:id="38"/>
+      <w:bookmarkEnd w:id="39"/>
     </w:p>
     <w:p>
       <w:pPr>
@@ -8897,7 +9794,25 @@
           <w:sz w:val="22"/>
           <w:szCs w:val="22"/>
         </w:rPr>
-        <w:t xml:space="preserve">The system has an open architecture [client-serve], which utilizes the exclusive capabilities of the most authoritative relational databases [SQL], operating on the most popular platforms [Windows, Linux, MacOS]. It manages reliably unlimited data volume, supports simultaneous access to </w:t>
+        <w:t>The system has an open architecture [client-serve</w:t>
+      </w:r>
+      <w:r>
+        <w:rPr>
+          <w:rFonts w:ascii="Arial" w:hAnsi="Arial" w:cs="Arial"/>
+          <w:color w:val="000000"/>
+          <w:sz w:val="22"/>
+          <w:szCs w:val="22"/>
+        </w:rPr>
+        <w:t>r</w:t>
+      </w:r>
+      <w:r>
+        <w:rPr>
+          <w:rFonts w:ascii="Arial" w:hAnsi="Arial" w:cs="Arial"/>
+          <w:color w:val="000000"/>
+          <w:sz w:val="22"/>
+          <w:szCs w:val="22"/>
+        </w:rPr>
+        <w:t xml:space="preserve">], which utilizes the exclusive capabilities of the most authoritative relational databases [SQL], operating on the most popular platforms [Windows, Linux, MacOS]. It manages reliably unlimited data volume, supports simultaneous access to </w:t>
       </w:r>
       <w:r>
         <w:rPr>
@@ -8927,42 +9842,89 @@
       <w:pPr>
         <w:pStyle w:val="Heading2"/>
       </w:pPr>
-      <w:bookmarkStart w:id="43" w:name="_Toc439994686"/>
-      <w:bookmarkStart w:id="44" w:name="_Toc441230990"/>
+      <w:bookmarkStart w:id="40" w:name="_Toc439994686"/>
+      <w:bookmarkStart w:id="41" w:name="_Toc441230990"/>
       <w:r>
         <w:t>Communications Interfaces</w:t>
       </w:r>
-      <w:bookmarkEnd w:id="43"/>
-      <w:bookmarkEnd w:id="44"/>
+      <w:bookmarkEnd w:id="40"/>
+      <w:bookmarkEnd w:id="41"/>
     </w:p>
     <w:p>
       <w:pPr>
         <w:pStyle w:val="template"/>
-        <w:rPr>
-          <w:i w:val="0"/>
-        </w:rPr>
-      </w:pPr>
-      <w:r>
         <w:rPr>
           <w:rFonts w:cs="Arial"/>
           <w:i w:val="0"/>
           <w:color w:val="000000"/>
           <w:szCs w:val="22"/>
         </w:rPr>
-        <w:t>The system is socially focused and there will be a way for communicating. Users of the system will be able to send request for adding another user in their friends group. There will be an opportunity to notify an user by an email when such a request has been received.</w:t>
-      </w:r>
+      </w:pPr>
+      <w:r>
+        <w:rPr>
+          <w:rFonts w:cs="Arial"/>
+          <w:i w:val="0"/>
+          <w:color w:val="000000"/>
+          <w:szCs w:val="22"/>
+        </w:rPr>
+        <w:t>The system is socially focused and ther</w:t>
+      </w:r>
+      <w:r>
+        <w:rPr>
+          <w:rFonts w:cs="Arial"/>
+          <w:i w:val="0"/>
+          <w:color w:val="000000"/>
+          <w:szCs w:val="22"/>
+        </w:rPr>
+        <w:t xml:space="preserve">e </w:t>
+      </w:r>
+      <w:r>
+        <w:rPr>
+          <w:rFonts w:cs="Arial"/>
+          <w:i w:val="0"/>
+          <w:color w:val="000000"/>
+          <w:szCs w:val="22"/>
+        </w:rPr>
+        <w:t xml:space="preserve">should </w:t>
+      </w:r>
+      <w:r>
+        <w:rPr>
+          <w:rFonts w:cs="Arial"/>
+          <w:i w:val="0"/>
+          <w:color w:val="000000"/>
+          <w:szCs w:val="22"/>
+        </w:rPr>
+        <w:t xml:space="preserve">be a way for communicating. </w:t>
+      </w:r>
+      <w:r>
+        <w:rPr>
+          <w:rFonts w:cs="Arial"/>
+          <w:i w:val="0"/>
+          <w:color w:val="000000"/>
+          <w:szCs w:val="22"/>
+        </w:rPr>
+        <w:t xml:space="preserve">Since a user is adding a friend to their group, we consider to develop a way for notifying the other user (probably by an email) when such a request has been sent. </w:t>
+      </w:r>
+    </w:p>
+    <w:p>
+      <w:pPr>
+        <w:pStyle w:val="template"/>
+        <w:rPr>
+          <w:i w:val="0"/>
+        </w:rPr>
+      </w:pPr>
     </w:p>
     <w:p>
       <w:pPr>
         <w:pStyle w:val="Heading1"/>
       </w:pPr>
-      <w:bookmarkStart w:id="45" w:name="_Toc439994687"/>
-      <w:bookmarkStart w:id="46" w:name="_Toc441230991"/>
+      <w:bookmarkStart w:id="42" w:name="_Toc439994687"/>
+      <w:bookmarkStart w:id="43" w:name="_Toc441230991"/>
       <w:r>
         <w:t>System Features</w:t>
       </w:r>
-      <w:bookmarkEnd w:id="45"/>
-      <w:bookmarkEnd w:id="46"/>
+      <w:bookmarkEnd w:id="42"/>
+      <w:bookmarkEnd w:id="43"/>
     </w:p>
     <w:p>
       <w:pPr>
@@ -9020,6 +9982,15 @@
           <w:sz w:val="22"/>
           <w:szCs w:val="22"/>
         </w:rPr>
+        <w:t xml:space="preserve"> </w:t>
+      </w:r>
+      <w:r>
+        <w:rPr>
+          <w:rFonts w:ascii="Arial" w:hAnsi="Arial" w:cs="Arial"/>
+          <w:color w:val="000000"/>
+          <w:sz w:val="22"/>
+          <w:szCs w:val="22"/>
+        </w:rPr>
         <w:t xml:space="preserve">(friend, critic, celebrity, popular, and </w:t>
       </w:r>
       <w:r>
@@ -9038,7 +10009,43 @@
           <w:sz w:val="22"/>
           <w:szCs w:val="22"/>
         </w:rPr>
-        <w:t>). In addition, there will be the ability to create new user groups through the new custom button. This feature is a high priority.</w:t>
+        <w:t xml:space="preserve">). In addition, there will be the ability to create new user groups through the new custom button. This </w:t>
+      </w:r>
+      <w:r>
+        <w:rPr>
+          <w:rFonts w:ascii="Arial" w:hAnsi="Arial" w:cs="Arial"/>
+          <w:color w:val="000000"/>
+          <w:sz w:val="22"/>
+          <w:szCs w:val="22"/>
+        </w:rPr>
+        <w:t>high priority feature</w:t>
+      </w:r>
+      <w:r>
+        <w:rPr>
+          <w:rFonts w:ascii="Arial" w:hAnsi="Arial" w:cs="Arial"/>
+          <w:color w:val="000000"/>
+          <w:sz w:val="22"/>
+          <w:szCs w:val="22"/>
+        </w:rPr>
+        <w:t xml:space="preserve"> </w:t>
+      </w:r>
+      <w:r>
+        <w:rPr>
+          <w:rFonts w:ascii="Arial" w:hAnsi="Arial" w:cs="Arial"/>
+          <w:color w:val="000000"/>
+          <w:sz w:val="22"/>
+          <w:szCs w:val="22"/>
+        </w:rPr>
+        <w:t>allows users to search through the database</w:t>
+      </w:r>
+      <w:r>
+        <w:rPr>
+          <w:rFonts w:ascii="Arial" w:hAnsi="Arial" w:cs="Arial"/>
+          <w:color w:val="000000"/>
+          <w:sz w:val="22"/>
+          <w:szCs w:val="22"/>
+        </w:rPr>
+        <w:t xml:space="preserve"> using filters.</w:t>
       </w:r>
     </w:p>
     <w:p>
@@ -9079,6 +10086,7 @@
         <w:pStyle w:val="level4"/>
       </w:pPr>
       <w:r>
+        <w:lastRenderedPageBreak/>
         <w:t>4.1.3</w:t>
       </w:r>
       <w:r>
@@ -9100,15 +10108,15 @@
         <w:tab/>
       </w:r>
       <w:r>
-        <w:t>TBD</w:t>
+        <w:t>User profiles</w:t>
       </w:r>
     </w:p>
     <w:p>
       <w:pPr>
         <w:pStyle w:val="Heading2"/>
       </w:pPr>
-      <w:bookmarkStart w:id="47" w:name="_Toc441230994"/>
-      <w:bookmarkStart w:id="48" w:name="_Toc439994690"/>
+      <w:bookmarkStart w:id="44" w:name="_Toc441230994"/>
+      <w:bookmarkStart w:id="45" w:name="_Toc439994690"/>
       <w:r>
         <w:t>User Created Collections</w:t>
       </w:r>
@@ -9152,7 +10160,6 @@
         <w:pStyle w:val="level4"/>
       </w:pPr>
       <w:r>
-        <w:lastRenderedPageBreak/>
         <w:t>4.</w:t>
       </w:r>
       <w:r>
@@ -9217,7 +10224,9 @@
       </w:r>
       <w:r>
         <w:tab/>
-        <w:t>TBD</w:t>
+      </w:r>
+      <w:r>
+        <w:t>Movies in Database</w:t>
       </w:r>
     </w:p>
     <w:p>
@@ -9270,7 +10279,16 @@
           <w:sz w:val="22"/>
           <w:szCs w:val="22"/>
         </w:rPr>
-        <w:t>The search engine is a high priority feature that will allow users to search for a movie by typing in its name or selecting movie tags that will filter movies that meet the criteria of the tags and display them.</w:t>
+        <w:t>The search engine is a high priority feature that will allow users to search for a movie by typing in its name or selecting movie tags that will filter movies that meet the criteria of the tags and display them</w:t>
+      </w:r>
+      <w:r>
+        <w:rPr>
+          <w:rFonts w:ascii="Arial" w:hAnsi="Arial" w:cs="Arial"/>
+          <w:color w:val="000000"/>
+          <w:sz w:val="22"/>
+          <w:szCs w:val="22"/>
+        </w:rPr>
+        <w:t xml:space="preserve"> from the local database.</w:t>
       </w:r>
     </w:p>
     <w:p>
@@ -9304,7 +10322,25 @@
           <w:sz w:val="22"/>
           <w:szCs w:val="22"/>
         </w:rPr>
-        <w:t>Clicking the search icon will open a search bar and also display a menu that contains fields/buttons. By clicking on them, the selection will populate under the form of tags that can be added to a shopping cart. The selected tags will filter for movies that meet those parameters. Registered users can also directly type in the name of the movie they want to search.</w:t>
+        <w:t xml:space="preserve">Clicking the search icon will open a search bar </w:t>
+      </w:r>
+      <w:r>
+        <w:rPr>
+          <w:rFonts w:ascii="Arial" w:hAnsi="Arial" w:cs="Arial"/>
+          <w:color w:val="000000"/>
+          <w:sz w:val="22"/>
+          <w:szCs w:val="22"/>
+        </w:rPr>
+        <w:t>and</w:t>
+      </w:r>
+      <w:r>
+        <w:rPr>
+          <w:rFonts w:ascii="Arial" w:hAnsi="Arial" w:cs="Arial"/>
+          <w:color w:val="000000"/>
+          <w:sz w:val="22"/>
+          <w:szCs w:val="22"/>
+        </w:rPr>
+        <w:t xml:space="preserve"> display a menu that contains fields/buttons. By clicking on them, the selection will populate under the form of tags that can be added to a shopping cart. The selected tags will filter for movies that meet those parameters. Registered users can also directly type in the name of the movie they want to search.</w:t>
       </w:r>
     </w:p>
     <w:p>
@@ -9450,7 +10486,7 @@
       <w:pPr>
         <w:pStyle w:val="NormalWeb"/>
         <w:spacing w:before="0" w:beforeAutospacing="0" w:after="0" w:afterAutospacing="0"/>
-        <w:ind w:left="720" w:firstLine="720"/>
+        <w:ind w:left="1440"/>
       </w:pPr>
       <w:r>
         <w:rPr>
@@ -9461,6 +10497,15 @@
         </w:rPr>
         <w:t>There are no functions in the admin interface yet.</w:t>
       </w:r>
+      <w:r>
+        <w:rPr>
+          <w:rFonts w:ascii="Arial" w:hAnsi="Arial" w:cs="Arial"/>
+          <w:color w:val="000000"/>
+          <w:sz w:val="22"/>
+          <w:szCs w:val="22"/>
+        </w:rPr>
+        <w:t xml:space="preserve"> An admin user will be redirected to this interface when they log in.</w:t>
+      </w:r>
     </w:p>
     <w:p>
       <w:pPr>
@@ -9484,6 +10529,7 @@
         <w:pStyle w:val="requirement"/>
       </w:pPr>
       <w:r>
+        <w:lastRenderedPageBreak/>
         <w:t xml:space="preserve"> </w:t>
       </w:r>
       <w:r>
@@ -9496,16 +10542,7 @@
           <w:sz w:val="22"/>
           <w:szCs w:val="22"/>
         </w:rPr>
-        <w:t>T</w:t>
-      </w:r>
-      <w:r>
-        <w:rPr>
-          <w:rFonts w:ascii="Arial" w:hAnsi="Arial" w:cs="Arial"/>
-          <w:color w:val="000000"/>
-          <w:sz w:val="22"/>
-          <w:szCs w:val="22"/>
-        </w:rPr>
-        <w:t>BD</w:t>
+        <w:t>None</w:t>
       </w:r>
     </w:p>
     <w:p>
@@ -9515,44 +10552,34 @@
       <w:r>
         <w:t>Other Nonfunctional Requirements</w:t>
       </w:r>
-      <w:bookmarkEnd w:id="47"/>
+      <w:bookmarkEnd w:id="44"/>
     </w:p>
     <w:p>
       <w:pPr>
         <w:pStyle w:val="Heading2"/>
       </w:pPr>
-      <w:bookmarkStart w:id="49" w:name="_Toc441230995"/>
+      <w:bookmarkStart w:id="46" w:name="_Toc441230995"/>
       <w:r>
         <w:t>Performance Requirements</w:t>
       </w:r>
-      <w:bookmarkEnd w:id="48"/>
-      <w:bookmarkEnd w:id="49"/>
+      <w:bookmarkEnd w:id="45"/>
+      <w:bookmarkEnd w:id="46"/>
     </w:p>
     <w:p>
       <w:pPr>
         <w:pStyle w:val="NormalWeb"/>
         <w:spacing w:before="0" w:beforeAutospacing="0" w:after="0" w:afterAutospacing="0"/>
       </w:pPr>
-      <w:bookmarkStart w:id="50" w:name="_Toc439994691"/>
-      <w:bookmarkStart w:id="51" w:name="_Toc441230996"/>
-      <w:r>
-        <w:rPr>
-          <w:rFonts w:ascii="Arial" w:hAnsi="Arial" w:cs="Arial"/>
-          <w:color w:val="000000"/>
-          <w:sz w:val="22"/>
-          <w:szCs w:val="22"/>
-        </w:rPr>
-        <w:t xml:space="preserve">The system has no critical performance requirements. However, in order to keep users' work pleasant and easy, the reaction time should not be too long. Otherwise, the users’ pleasure from interacting with the system </w:t>
-      </w:r>
-      <w:r>
-        <w:rPr>
-          <w:rFonts w:ascii="Arial" w:hAnsi="Arial" w:cs="Arial"/>
-          <w:color w:val="000000"/>
-          <w:sz w:val="22"/>
-          <w:szCs w:val="22"/>
-        </w:rPr>
-        <w:lastRenderedPageBreak/>
-        <w:t>will be lost, which is important because it is an entertainment website/business. Since the application is entirely web-based, special attention is needed to be paid to the speed of the Internet connection, so that it can also be accessed by slow-link users. So the volume of data transferred should not be too large. Animations, animated menus, and scripts running on the client’s system must be tailored to the capabilities of mass-media computer so that an average user can seamlessly use the service without fully engaging the resources on his computer.</w:t>
+      <w:bookmarkStart w:id="47" w:name="_Toc439994691"/>
+      <w:bookmarkStart w:id="48" w:name="_Toc441230996"/>
+      <w:r>
+        <w:rPr>
+          <w:rFonts w:ascii="Arial" w:hAnsi="Arial" w:cs="Arial"/>
+          <w:color w:val="000000"/>
+          <w:sz w:val="22"/>
+          <w:szCs w:val="22"/>
+        </w:rPr>
+        <w:t>The system has no critical performance requirements. However, in order to keep users' work pleasant and easy, the reaction time should not be too long. Otherwise, the users’ pleasure from interacting with the system will be lost, which is important because it is an entertainment website/business. Since the application is entirely web-based, special attention is needed to be paid to the speed of the Internet connection, so that it can also be accessed by slow-link users. So the volume of data transferred should not be too large. Animations, animated menus, and scripts running on the client’s system must be tailored to the capabilities of mass-media computer so that an average user can seamlessly use the service without fully engaging the resources on his computer.</w:t>
       </w:r>
     </w:p>
     <w:p>
@@ -9562,16 +10589,16 @@
       <w:r>
         <w:t>Safety Requirements</w:t>
       </w:r>
-      <w:bookmarkEnd w:id="50"/>
-      <w:bookmarkEnd w:id="51"/>
+      <w:bookmarkEnd w:id="47"/>
+      <w:bookmarkEnd w:id="48"/>
     </w:p>
     <w:p>
       <w:pPr>
         <w:pStyle w:val="NormalWeb"/>
         <w:spacing w:before="0" w:beforeAutospacing="0" w:after="0" w:afterAutospacing="0"/>
       </w:pPr>
-      <w:bookmarkStart w:id="52" w:name="_Toc439994692"/>
-      <w:bookmarkStart w:id="53" w:name="_Toc441230997"/>
+      <w:bookmarkStart w:id="49" w:name="_Toc439994692"/>
+      <w:bookmarkStart w:id="50" w:name="_Toc441230997"/>
       <w:r>
         <w:rPr>
           <w:rFonts w:ascii="Arial" w:hAnsi="Arial" w:cs="Arial"/>
@@ -9589,65 +10616,384 @@
       <w:r>
         <w:t>Security Requirements</w:t>
       </w:r>
+      <w:bookmarkEnd w:id="49"/>
+      <w:bookmarkEnd w:id="50"/>
+    </w:p>
+    <w:p>
+      <w:pPr>
+        <w:rPr>
+          <w:rFonts w:ascii="Arial" w:hAnsi="Arial" w:cs="Arial"/>
+          <w:sz w:val="22"/>
+          <w:szCs w:val="22"/>
+          <w:lang w:eastAsia="en-US"/>
+        </w:rPr>
+      </w:pPr>
+      <w:r>
+        <w:rPr>
+          <w:rFonts w:ascii="Arial" w:hAnsi="Arial" w:cs="Arial"/>
+          <w:sz w:val="22"/>
+          <w:szCs w:val="22"/>
+          <w:lang w:eastAsia="en-US"/>
+        </w:rPr>
+        <w:t>All users will have access to the Equilibria application restricted by a logon containing ID and password. There will be activity logging by updating a log-file containing the fields ( ID, timestamp, success/failure ).</w:t>
+      </w:r>
+    </w:p>
+    <w:p>
+      <w:pPr>
+        <w:rPr>
+          <w:rFonts w:ascii="Arial" w:hAnsi="Arial" w:cs="Arial"/>
+          <w:sz w:val="22"/>
+          <w:szCs w:val="22"/>
+          <w:lang w:eastAsia="en-US"/>
+        </w:rPr>
+      </w:pPr>
+      <w:r>
+        <w:rPr>
+          <w:rFonts w:ascii="Arial" w:hAnsi="Arial" w:cs="Arial"/>
+          <w:sz w:val="22"/>
+          <w:szCs w:val="22"/>
+          <w:lang w:eastAsia="en-US"/>
+        </w:rPr>
+        <w:t>User information will be inaccessible to foreign parties and their password will be protected by hash.</w:t>
+      </w:r>
+      <w:r>
+        <w:rPr>
+          <w:rFonts w:ascii="Arial" w:hAnsi="Arial" w:cs="Arial"/>
+          <w:sz w:val="22"/>
+          <w:szCs w:val="22"/>
+          <w:lang w:eastAsia="en-US"/>
+        </w:rPr>
+        <w:t xml:space="preserve"> </w:t>
+      </w:r>
+    </w:p>
+    <w:p>
+      <w:pPr>
+        <w:rPr>
+          <w:rFonts w:ascii="Arial" w:hAnsi="Arial" w:cs="Arial"/>
+          <w:sz w:val="22"/>
+          <w:szCs w:val="22"/>
+          <w:lang w:eastAsia="en-US"/>
+        </w:rPr>
+      </w:pPr>
+      <w:r>
+        <w:rPr>
+          <w:rFonts w:ascii="Arial" w:hAnsi="Arial" w:cs="Arial"/>
+          <w:sz w:val="22"/>
+          <w:szCs w:val="22"/>
+          <w:lang w:eastAsia="en-US"/>
+        </w:rPr>
+        <w:t>• To gain full access to functionality, the user must be logged in.</w:t>
+      </w:r>
+    </w:p>
+    <w:p>
+      <w:pPr>
+        <w:rPr>
+          <w:rFonts w:ascii="Arial" w:hAnsi="Arial" w:cs="Arial"/>
+          <w:sz w:val="22"/>
+          <w:szCs w:val="22"/>
+          <w:lang w:eastAsia="en-US"/>
+        </w:rPr>
+      </w:pPr>
+      <w:r>
+        <w:rPr>
+          <w:rFonts w:ascii="Arial" w:hAnsi="Arial" w:cs="Arial"/>
+          <w:sz w:val="22"/>
+          <w:szCs w:val="22"/>
+          <w:lang w:eastAsia="en-US"/>
+        </w:rPr>
+        <w:t>• Credit card numbers and other similar information will not be stored in the system.</w:t>
+      </w:r>
+    </w:p>
+    <w:p>
+      <w:pPr>
+        <w:rPr>
+          <w:rFonts w:ascii="Arial" w:hAnsi="Arial" w:cs="Arial"/>
+          <w:sz w:val="22"/>
+          <w:szCs w:val="22"/>
+          <w:lang w:eastAsia="en-US"/>
+        </w:rPr>
+      </w:pPr>
+      <w:r>
+        <w:rPr>
+          <w:rFonts w:ascii="Arial" w:hAnsi="Arial" w:cs="Arial"/>
+          <w:sz w:val="22"/>
+          <w:szCs w:val="22"/>
+          <w:lang w:eastAsia="en-US"/>
+        </w:rPr>
+        <w:t>• All personal data will be stored in encrypted form.</w:t>
+      </w:r>
+    </w:p>
+    <w:p>
+      <w:pPr>
+        <w:rPr>
+          <w:rFonts w:ascii="Arial" w:hAnsi="Arial" w:cs="Arial"/>
+          <w:sz w:val="22"/>
+          <w:szCs w:val="22"/>
+          <w:lang w:eastAsia="en-US"/>
+        </w:rPr>
+      </w:pPr>
+      <w:r>
+        <w:rPr>
+          <w:rFonts w:ascii="Arial" w:hAnsi="Arial" w:cs="Arial"/>
+          <w:sz w:val="22"/>
+          <w:szCs w:val="22"/>
+          <w:lang w:eastAsia="en-US"/>
+        </w:rPr>
+        <w:t>• Users of all levels will be able to limit the visibility of some of their personal data (real name, email, phone) to prevent unwanted use.</w:t>
+      </w:r>
+    </w:p>
+    <w:p>
+      <w:pPr>
+        <w:pStyle w:val="Heading2"/>
+      </w:pPr>
+      <w:bookmarkStart w:id="51" w:name="_Toc439994693"/>
+      <w:bookmarkStart w:id="52" w:name="_Toc441230998"/>
+      <w:r>
+        <w:t>Software Quality Attributes</w:t>
+      </w:r>
+      <w:bookmarkEnd w:id="51"/>
       <w:bookmarkEnd w:id="52"/>
+    </w:p>
+    <w:p>
+      <w:pPr>
+        <w:rPr>
+          <w:rFonts w:ascii="Arial" w:hAnsi="Arial" w:cs="Arial"/>
+          <w:sz w:val="22"/>
+          <w:szCs w:val="22"/>
+          <w:lang w:eastAsia="en-US"/>
+        </w:rPr>
+      </w:pPr>
+      <w:bookmarkStart w:id="53" w:name="_Toc439994694"/>
+      <w:bookmarkStart w:id="54" w:name="_Toc441230999"/>
+      <w:r>
+        <w:rPr>
+          <w:rFonts w:ascii="Arial" w:hAnsi="Arial" w:cs="Arial"/>
+          <w:sz w:val="22"/>
+          <w:szCs w:val="22"/>
+          <w:lang w:eastAsia="en-US"/>
+        </w:rPr>
+        <w:t>• Easy and fast customization of user experience - no special user training</w:t>
+      </w:r>
+      <w:r>
+        <w:rPr>
+          <w:rFonts w:ascii="Arial" w:hAnsi="Arial" w:cs="Arial"/>
+          <w:sz w:val="22"/>
+          <w:szCs w:val="22"/>
+          <w:lang w:eastAsia="en-US"/>
+        </w:rPr>
+        <w:t xml:space="preserve"> needed</w:t>
+      </w:r>
+      <w:r>
+        <w:rPr>
+          <w:rFonts w:ascii="Arial" w:hAnsi="Arial" w:cs="Arial"/>
+          <w:sz w:val="22"/>
+          <w:szCs w:val="22"/>
+          <w:lang w:eastAsia="en-US"/>
+        </w:rPr>
+        <w:t xml:space="preserve"> to handle the system. The interface is intuitive</w:t>
+      </w:r>
+      <w:r>
+        <w:rPr>
+          <w:rFonts w:ascii="Arial" w:hAnsi="Arial" w:cs="Arial"/>
+          <w:sz w:val="22"/>
+          <w:szCs w:val="22"/>
+          <w:lang w:eastAsia="en-US"/>
+        </w:rPr>
+        <w:t>, simple</w:t>
+      </w:r>
+      <w:r>
+        <w:rPr>
+          <w:rFonts w:ascii="Arial" w:hAnsi="Arial" w:cs="Arial"/>
+          <w:sz w:val="22"/>
+          <w:szCs w:val="22"/>
+          <w:lang w:eastAsia="en-US"/>
+        </w:rPr>
+        <w:t xml:space="preserve"> and easy to use.</w:t>
+      </w:r>
+    </w:p>
+    <w:p>
+      <w:pPr>
+        <w:rPr>
+          <w:rFonts w:ascii="Arial" w:hAnsi="Arial" w:cs="Arial"/>
+          <w:sz w:val="22"/>
+          <w:szCs w:val="22"/>
+          <w:lang w:eastAsia="en-US"/>
+        </w:rPr>
+      </w:pPr>
+      <w:r>
+        <w:rPr>
+          <w:rFonts w:ascii="Arial" w:hAnsi="Arial" w:cs="Arial"/>
+          <w:sz w:val="22"/>
+          <w:szCs w:val="22"/>
+          <w:lang w:eastAsia="en-US"/>
+        </w:rPr>
+        <w:t xml:space="preserve">• Secure data protection </w:t>
+      </w:r>
+      <w:r>
+        <w:rPr>
+          <w:rFonts w:ascii="Arial" w:hAnsi="Arial" w:cs="Arial"/>
+          <w:sz w:val="22"/>
+          <w:szCs w:val="22"/>
+          <w:lang w:eastAsia="en-US"/>
+        </w:rPr>
+        <w:t>–</w:t>
+      </w:r>
+      <w:r>
+        <w:rPr>
+          <w:rFonts w:ascii="Arial" w:hAnsi="Arial" w:cs="Arial"/>
+          <w:sz w:val="22"/>
+          <w:szCs w:val="22"/>
+          <w:lang w:eastAsia="en-US"/>
+        </w:rPr>
+        <w:t xml:space="preserve"> </w:t>
+      </w:r>
+      <w:r>
+        <w:rPr>
+          <w:rFonts w:ascii="Arial" w:hAnsi="Arial" w:cs="Arial"/>
+          <w:sz w:val="22"/>
+          <w:szCs w:val="22"/>
+          <w:lang w:eastAsia="en-US"/>
+        </w:rPr>
+        <w:t xml:space="preserve">No credit card information will be stored and all personal information will be encrypted. </w:t>
+      </w:r>
+    </w:p>
+    <w:p>
+      <w:pPr>
+        <w:rPr>
+          <w:rFonts w:ascii="Arial" w:hAnsi="Arial" w:cs="Arial"/>
+          <w:sz w:val="22"/>
+          <w:szCs w:val="22"/>
+          <w:lang w:eastAsia="en-US"/>
+        </w:rPr>
+      </w:pPr>
+      <w:r>
+        <w:rPr>
+          <w:rFonts w:ascii="Arial" w:hAnsi="Arial" w:cs="Arial"/>
+          <w:sz w:val="22"/>
+          <w:szCs w:val="22"/>
+          <w:lang w:eastAsia="en-US"/>
+        </w:rPr>
+        <w:t>• High load stability</w:t>
+      </w:r>
+    </w:p>
+    <w:p>
+      <w:pPr>
+        <w:rPr>
+          <w:rFonts w:ascii="Arial" w:hAnsi="Arial" w:cs="Arial"/>
+          <w:sz w:val="22"/>
+          <w:szCs w:val="22"/>
+          <w:lang w:eastAsia="en-US"/>
+        </w:rPr>
+      </w:pPr>
+      <w:r>
+        <w:rPr>
+          <w:rFonts w:ascii="Arial" w:hAnsi="Arial" w:cs="Arial"/>
+          <w:sz w:val="22"/>
+          <w:szCs w:val="22"/>
+          <w:lang w:eastAsia="en-US"/>
+        </w:rPr>
+        <w:t>• Open to expansion - the system is modular and provides the ability to add new functionalities.</w:t>
+      </w:r>
+      <w:bookmarkStart w:id="55" w:name="_GoBack"/>
+      <w:bookmarkEnd w:id="55"/>
+    </w:p>
+    <w:p>
+      <w:pPr>
+        <w:pStyle w:val="Heading2"/>
+      </w:pPr>
+      <w:r>
+        <w:t>Business Rules</w:t>
+      </w:r>
       <w:bookmarkEnd w:id="53"/>
-    </w:p>
-    <w:p>
-      <w:pPr>
-        <w:pStyle w:val="Heading2"/>
-      </w:pPr>
-      <w:bookmarkStart w:id="54" w:name="_Toc439994693"/>
-      <w:bookmarkStart w:id="55" w:name="_Toc441230998"/>
-      <w:r>
-        <w:t>Software Quality Attributes</w:t>
-      </w:r>
       <w:bookmarkEnd w:id="54"/>
-      <w:bookmarkEnd w:id="55"/>
     </w:p>
     <w:p>
       <w:pPr>
         <w:pStyle w:val="NormalWeb"/>
         <w:spacing w:before="0" w:beforeAutospacing="0" w:after="0" w:afterAutospacing="0"/>
       </w:pPr>
-      <w:bookmarkStart w:id="56" w:name="_Toc439994694"/>
-      <w:bookmarkStart w:id="57" w:name="_Toc441230999"/>
-      <w:r>
-        <w:rPr>
-          <w:rFonts w:ascii="Arial" w:hAnsi="Arial" w:cs="Arial"/>
-          <w:color w:val="000000"/>
-          <w:sz w:val="22"/>
-          <w:szCs w:val="22"/>
-        </w:rPr>
-        <w:br/>
-        <w:t>• Easy and fast adaptivity in regard towards the user interface</w:t>
-      </w:r>
-      <w:r>
-        <w:rPr>
-          <w:rFonts w:ascii="Arial" w:hAnsi="Arial" w:cs="Arial"/>
-          <w:color w:val="000000"/>
-          <w:sz w:val="22"/>
-          <w:szCs w:val="22"/>
-        </w:rPr>
-        <w:br/>
-        <w:t>• Stability at high load</w:t>
-      </w:r>
-      <w:r>
-        <w:rPr>
-          <w:rFonts w:ascii="Arial" w:hAnsi="Arial" w:cs="Arial"/>
-          <w:color w:val="000000"/>
-          <w:sz w:val="22"/>
-          <w:szCs w:val="22"/>
-        </w:rPr>
-        <w:br/>
-        <w:t>• Open for expansion</w:t>
-      </w:r>
-    </w:p>
-    <w:p>
-      <w:pPr>
-        <w:pStyle w:val="Heading2"/>
-      </w:pPr>
-      <w:r>
-        <w:t>Business Rules</w:t>
+      <w:bookmarkStart w:id="56" w:name="_Toc439994695"/>
+      <w:bookmarkStart w:id="57" w:name="_Toc441231000"/>
+      <w:r>
+        <w:rPr>
+          <w:rFonts w:ascii="Arial" w:hAnsi="Arial" w:cs="Arial"/>
+          <w:color w:val="000000"/>
+          <w:sz w:val="22"/>
+          <w:szCs w:val="22"/>
+        </w:rPr>
+        <w:t>The organization must have programmers and designers to develop and adapt the software.</w:t>
+      </w:r>
+    </w:p>
+    <w:p>
+      <w:pPr>
+        <w:pStyle w:val="NormalWeb"/>
+        <w:spacing w:before="0" w:beforeAutospacing="0" w:after="0" w:afterAutospacing="0"/>
+      </w:pPr>
+      <w:r>
+        <w:rPr>
+          <w:rFonts w:ascii="Arial" w:hAnsi="Arial" w:cs="Arial"/>
+          <w:color w:val="000000"/>
+          <w:sz w:val="22"/>
+          <w:szCs w:val="22"/>
+        </w:rPr>
+        <w:t xml:space="preserve">Technical support will be provided by technical staff </w:t>
+      </w:r>
+      <w:r>
+        <w:rPr>
+          <w:rFonts w:ascii="Arial" w:hAnsi="Arial" w:cs="Arial"/>
+          <w:color w:val="000000"/>
+          <w:sz w:val="22"/>
+          <w:szCs w:val="22"/>
+        </w:rPr>
+        <w:t>and</w:t>
+      </w:r>
+      <w:r>
+        <w:rPr>
+          <w:rFonts w:ascii="Arial" w:hAnsi="Arial" w:cs="Arial"/>
+          <w:color w:val="000000"/>
+          <w:sz w:val="22"/>
+          <w:szCs w:val="22"/>
+        </w:rPr>
+        <w:t xml:space="preserve"> administrators who will monitor the proper functioning of the system, malfunctioning, reporting to developers or, if possible, timely removal.</w:t>
+      </w:r>
+    </w:p>
+    <w:p>
+      <w:pPr>
+        <w:pStyle w:val="NormalWeb"/>
+        <w:spacing w:before="0" w:beforeAutospacing="0" w:after="0" w:afterAutospacing="0"/>
+      </w:pPr>
+      <w:r>
+        <w:rPr>
+          <w:rFonts w:ascii="Arial" w:hAnsi="Arial" w:cs="Arial"/>
+          <w:color w:val="000000"/>
+          <w:sz w:val="22"/>
+          <w:szCs w:val="22"/>
+        </w:rPr>
+        <w:t xml:space="preserve">A non-technical team will not be required to monitor and edit the content in the system uploaded by users. The credibility of the content will be verified by other websites before transferring the data to the current system. </w:t>
+      </w:r>
+    </w:p>
+    <w:p>
+      <w:pPr>
+        <w:pStyle w:val="NormalWeb"/>
+        <w:spacing w:before="0" w:beforeAutospacing="0" w:after="0" w:afterAutospacing="0"/>
+      </w:pPr>
+      <w:r>
+        <w:rPr>
+          <w:rFonts w:ascii="Arial" w:hAnsi="Arial" w:cs="Arial"/>
+          <w:color w:val="000000"/>
+          <w:sz w:val="22"/>
+          <w:szCs w:val="22"/>
+        </w:rPr>
+        <w:t>A dedicated team will be responsible for the marketing and overall view of the system and the registration of the special type of users.</w:t>
+      </w:r>
+    </w:p>
+    <w:p>
+      <w:pPr>
+        <w:pStyle w:val="Heading1"/>
+      </w:pPr>
+      <w:r>
+        <w:lastRenderedPageBreak/>
+        <w:t>Other Requirements</w:t>
       </w:r>
       <w:bookmarkEnd w:id="56"/>
       <w:bookmarkEnd w:id="57"/>
@@ -9657,110 +11003,47 @@
         <w:pStyle w:val="NormalWeb"/>
         <w:spacing w:before="0" w:beforeAutospacing="0" w:after="0" w:afterAutospacing="0"/>
       </w:pPr>
-      <w:bookmarkStart w:id="58" w:name="_Toc439994695"/>
-      <w:bookmarkStart w:id="59" w:name="_Toc441231000"/>
-      <w:r>
-        <w:rPr>
-          <w:rFonts w:ascii="Arial" w:hAnsi="Arial" w:cs="Arial"/>
-          <w:color w:val="000000"/>
-          <w:sz w:val="22"/>
-          <w:szCs w:val="22"/>
-        </w:rPr>
-        <w:t>The organization must have programmers and designers to develop and adapt the software.</w:t>
-      </w:r>
-    </w:p>
-    <w:p>
-      <w:pPr>
-        <w:pStyle w:val="NormalWeb"/>
-        <w:spacing w:before="0" w:beforeAutospacing="0" w:after="0" w:afterAutospacing="0"/>
-      </w:pPr>
-      <w:r>
-        <w:rPr>
-          <w:rFonts w:ascii="Arial" w:hAnsi="Arial" w:cs="Arial"/>
-          <w:color w:val="000000"/>
-          <w:sz w:val="22"/>
-          <w:szCs w:val="22"/>
-        </w:rPr>
-        <w:t>Technical support will be provided by technical staff - administrators who will monitor the proper functioning of the system, malfunctioning, reporting to developers or, if possible, timely removal.</w:t>
-      </w:r>
-    </w:p>
-    <w:p>
-      <w:pPr>
-        <w:pStyle w:val="NormalWeb"/>
-        <w:spacing w:before="0" w:beforeAutospacing="0" w:after="0" w:afterAutospacing="0"/>
-      </w:pPr>
-      <w:r>
-        <w:rPr>
-          <w:rFonts w:ascii="Arial" w:hAnsi="Arial" w:cs="Arial"/>
-          <w:color w:val="000000"/>
-          <w:sz w:val="22"/>
-          <w:szCs w:val="22"/>
-        </w:rPr>
-        <w:t xml:space="preserve">A non-technical team will not be required to monitor and edit the content in the system uploaded by users. The credibility of the content will be verified by other websites before transferring the data to the current system. </w:t>
-      </w:r>
-    </w:p>
-    <w:p>
-      <w:pPr>
-        <w:pStyle w:val="NormalWeb"/>
-        <w:spacing w:before="0" w:beforeAutospacing="0" w:after="0" w:afterAutospacing="0"/>
-      </w:pPr>
-      <w:r>
-        <w:rPr>
-          <w:rFonts w:ascii="Arial" w:hAnsi="Arial" w:cs="Arial"/>
-          <w:color w:val="000000"/>
-          <w:sz w:val="22"/>
-          <w:szCs w:val="22"/>
-        </w:rPr>
-        <w:t>A dedicated team will be responsible for the marketing and overall view of the system and the registration of the special type of users.</w:t>
-      </w:r>
-    </w:p>
-    <w:p>
-      <w:pPr>
-        <w:pStyle w:val="Heading1"/>
-      </w:pPr>
-      <w:r>
-        <w:t>Other Requirements</w:t>
+      <w:bookmarkStart w:id="58" w:name="_Toc439994696"/>
+      <w:bookmarkStart w:id="59" w:name="_Toc441231001"/>
+      <w:r>
+        <w:rPr>
+          <w:rFonts w:ascii="Arial" w:hAnsi="Arial" w:cs="Arial"/>
+          <w:color w:val="000000"/>
+          <w:sz w:val="22"/>
+          <w:szCs w:val="22"/>
+        </w:rPr>
+        <w:t>The project will start with version 1.0 which will cover only the most basic functionality. In the next versions, functionality will be enhanced and expanded. The database must be robust and allow for a huge number of records for each user code test</w:t>
+      </w:r>
+      <w:r>
+        <w:rPr>
+          <w:rFonts w:ascii="Arial" w:hAnsi="Arial" w:cs="Arial"/>
+          <w:color w:val="000000"/>
+          <w:sz w:val="22"/>
+          <w:szCs w:val="22"/>
+        </w:rPr>
+        <w:t>.</w:t>
+      </w:r>
+    </w:p>
+    <w:p>
+      <w:pPr>
+        <w:pStyle w:val="TOCEntry"/>
+      </w:pPr>
+      <w:r>
+        <w:t>Appendix A: Glossary</w:t>
       </w:r>
       <w:bookmarkEnd w:id="58"/>
       <w:bookmarkEnd w:id="59"/>
     </w:p>
     <w:p>
       <w:pPr>
-        <w:pStyle w:val="NormalWeb"/>
-        <w:spacing w:before="0" w:beforeAutospacing="0" w:after="0" w:afterAutospacing="0"/>
-      </w:pPr>
-      <w:bookmarkStart w:id="60" w:name="_Toc439994696"/>
-      <w:bookmarkStart w:id="61" w:name="_Toc441231001"/>
-      <w:r>
-        <w:rPr>
-          <w:rFonts w:ascii="Arial" w:hAnsi="Arial" w:cs="Arial"/>
-          <w:color w:val="000000"/>
-          <w:sz w:val="22"/>
-          <w:szCs w:val="22"/>
-        </w:rPr>
-        <w:t>The project will start with version 1.0 which will cover only the most basic functionality. In the next versions, functionality will be enhanced and expanded. The database must be robust and allow for a huge number of records for each user code test</w:t>
-      </w:r>
-    </w:p>
-    <w:p>
-      <w:pPr>
-        <w:pStyle w:val="TOCEntry"/>
-      </w:pPr>
-      <w:r>
-        <w:t>Appendix A: Glossary</w:t>
-      </w:r>
-      <w:bookmarkEnd w:id="60"/>
-      <w:bookmarkEnd w:id="61"/>
-    </w:p>
-    <w:p>
-      <w:pPr>
         <w:rPr>
           <w:sz w:val="22"/>
           <w:szCs w:val="22"/>
           <w:lang w:eastAsia="en-US"/>
         </w:rPr>
       </w:pPr>
-      <w:bookmarkStart w:id="62" w:name="_Toc439994697"/>
-      <w:bookmarkStart w:id="63" w:name="_Toc441231002"/>
+      <w:bookmarkStart w:id="60" w:name="_Toc439994697"/>
+      <w:bookmarkStart w:id="61" w:name="_Toc441231002"/>
     </w:p>
     <w:tbl>
       <w:tblPr>
@@ -10038,7 +11321,6 @@
               <w:spacing w:line="256" w:lineRule="auto"/>
             </w:pPr>
             <w:r>
-              <w:lastRenderedPageBreak/>
               <w:t>Software Requirements Specification or SRS</w:t>
             </w:r>
           </w:p>
@@ -10110,6 +11392,57 @@
           </w:p>
         </w:tc>
       </w:tr>
+      <w:tr>
+        <w:tc>
+          <w:tcPr>
+            <w:tcW w:w="2898" w:type="dxa"/>
+            <w:tcBorders>
+              <w:top w:val="single" w:sz="4" w:space="0" w:color="auto"/>
+              <w:left w:val="single" w:sz="4" w:space="0" w:color="auto"/>
+              <w:bottom w:val="single" w:sz="4" w:space="0" w:color="auto"/>
+              <w:right w:val="single" w:sz="4" w:space="0" w:color="auto"/>
+            </w:tcBorders>
+          </w:tcPr>
+          <w:p>
+            <w:pPr>
+              <w:pStyle w:val="BodyText"/>
+              <w:spacing w:line="256" w:lineRule="auto"/>
+            </w:pPr>
+            <w:r>
+              <w:t>The Movie Database</w:t>
+            </w:r>
+          </w:p>
+        </w:tc>
+        <w:tc>
+          <w:tcPr>
+            <w:tcW w:w="5958" w:type="dxa"/>
+            <w:tcBorders>
+              <w:top w:val="single" w:sz="4" w:space="0" w:color="auto"/>
+              <w:left w:val="single" w:sz="4" w:space="0" w:color="auto"/>
+              <w:bottom w:val="single" w:sz="4" w:space="0" w:color="auto"/>
+              <w:right w:val="single" w:sz="4" w:space="0" w:color="auto"/>
+            </w:tcBorders>
+          </w:tcPr>
+          <w:p>
+            <w:pPr>
+              <w:pStyle w:val="BodyText"/>
+              <w:spacing w:line="256" w:lineRule="auto"/>
+            </w:pPr>
+            <w:r>
+              <w:t>The Movie Data Base is a</w:t>
+            </w:r>
+            <w:r>
+              <w:t xml:space="preserve"> community built movie and TV</w:t>
+            </w:r>
+            <w:r>
+              <w:t xml:space="preserve"> online</w:t>
+            </w:r>
+            <w:r>
+              <w:t xml:space="preserve"> database.</w:t>
+            </w:r>
+          </w:p>
+        </w:tc>
+      </w:tr>
     </w:tbl>
     <w:p>
       <w:pPr>
@@ -10117,35 +11450,35 @@
       </w:pPr>
       <w:r>
         <w:t>Appendix B: Analysis Models</w:t>
+      </w:r>
+      <w:bookmarkEnd w:id="60"/>
+      <w:bookmarkEnd w:id="61"/>
+    </w:p>
+    <w:p>
+      <w:pPr>
+        <w:pStyle w:val="template"/>
+        <w:rPr>
+          <w:i w:val="0"/>
+        </w:rPr>
+      </w:pPr>
+      <w:r>
+        <w:rPr>
+          <w:i w:val="0"/>
+        </w:rPr>
+        <w:t>All diagrams and schema will be added in a later version once we have partially implemented functionalities.</w:t>
+      </w:r>
+    </w:p>
+    <w:p>
+      <w:pPr>
+        <w:pStyle w:val="TOCEntry"/>
+      </w:pPr>
+      <w:bookmarkStart w:id="62" w:name="_Toc439994698"/>
+      <w:bookmarkStart w:id="63" w:name="_Toc441231003"/>
+      <w:r>
+        <w:t>Appendix C: To Be Determined List</w:t>
       </w:r>
       <w:bookmarkEnd w:id="62"/>
       <w:bookmarkEnd w:id="63"/>
-    </w:p>
-    <w:p>
-      <w:pPr>
-        <w:pStyle w:val="template"/>
-        <w:rPr>
-          <w:i w:val="0"/>
-        </w:rPr>
-      </w:pPr>
-      <w:r>
-        <w:rPr>
-          <w:i w:val="0"/>
-        </w:rPr>
-        <w:t>All diagrams and schema will be added in a later version once we have partially implemented functionalities.</w:t>
-      </w:r>
-    </w:p>
-    <w:p>
-      <w:pPr>
-        <w:pStyle w:val="TOCEntry"/>
-      </w:pPr>
-      <w:bookmarkStart w:id="64" w:name="_Toc439994698"/>
-      <w:bookmarkStart w:id="65" w:name="_Toc441231003"/>
-      <w:r>
-        <w:t>Appendix C: To Be Determined List</w:t>
-      </w:r>
-      <w:bookmarkEnd w:id="64"/>
-      <w:bookmarkEnd w:id="65"/>
     </w:p>
     <w:p>
       <w:pPr>
@@ -10298,10 +11631,7 @@
       <w:t xml:space="preserve"> </w:t>
     </w:r>
     <w:r>
-      <w:t xml:space="preserve">Requirements Specification for </w:t>
-    </w:r>
-    <w:r>
-      <w:t>Equilibria Web Portal</w:t>
+      <w:t>Requirements Specification for Equilibria Web Portal</w:t>
     </w:r>
     <w:r>
       <w:tab/>
@@ -10320,7 +11650,7 @@
       <w:rPr>
         <w:noProof/>
       </w:rPr>
-      <w:t>14</w:t>
+      <w:t>15</w:t>
     </w:r>
     <w:r>
       <w:fldChar w:fldCharType="end"/>
@@ -10543,7 +11873,7 @@
   <w:abstractNum w:abstractNumId="3" w15:restartNumberingAfterBreak="0">
     <w:nsid w:val="0DA94F00"/>
     <w:multiLevelType w:val="multilevel"/>
-    <w:tmpl w:val="E80EEB9E"/>
+    <w:tmpl w:val="D7706ABE"/>
     <w:lvl w:ilvl="0">
       <w:start w:val="1"/>
       <w:numFmt w:val="bullet"/>
@@ -10557,6 +11887,8 @@
       </w:pPr>
       <w:rPr>
         <w:rFonts w:ascii="Symbol" w:hAnsi="Symbol" w:hint="default"/>
+        <w:strike w:val="0"/>
+        <w:color w:val="auto"/>
         <w:sz w:val="20"/>
       </w:rPr>
     </w:lvl>
@@ -10686,6 +12018,119 @@
       <w:rPr>
         <w:rFonts w:ascii="Wingdings" w:hAnsi="Wingdings" w:hint="default"/>
         <w:sz w:val="20"/>
+      </w:rPr>
+    </w:lvl>
+  </w:abstractNum>
+  <w:abstractNum w:abstractNumId="4" w15:restartNumberingAfterBreak="0">
+    <w:nsid w:val="4A1A022F"/>
+    <w:multiLevelType w:val="hybridMultilevel"/>
+    <w:tmpl w:val="06262A58"/>
+    <w:lvl w:ilvl="0" w:tplc="04090001">
+      <w:start w:val="1"/>
+      <w:numFmt w:val="bullet"/>
+      <w:lvlText w:val=""/>
+      <w:lvlJc w:val="left"/>
+      <w:pPr>
+        <w:ind w:left="720" w:hanging="360"/>
+      </w:pPr>
+      <w:rPr>
+        <w:rFonts w:ascii="Symbol" w:hAnsi="Symbol" w:hint="default"/>
+      </w:rPr>
+    </w:lvl>
+    <w:lvl w:ilvl="1" w:tplc="04090003" w:tentative="1">
+      <w:start w:val="1"/>
+      <w:numFmt w:val="bullet"/>
+      <w:lvlText w:val="o"/>
+      <w:lvlJc w:val="left"/>
+      <w:pPr>
+        <w:ind w:left="1440" w:hanging="360"/>
+      </w:pPr>
+      <w:rPr>
+        <w:rFonts w:ascii="Courier New" w:hAnsi="Courier New" w:cs="Courier New" w:hint="default"/>
+      </w:rPr>
+    </w:lvl>
+    <w:lvl w:ilvl="2" w:tplc="04090005" w:tentative="1">
+      <w:start w:val="1"/>
+      <w:numFmt w:val="bullet"/>
+      <w:lvlText w:val=""/>
+      <w:lvlJc w:val="left"/>
+      <w:pPr>
+        <w:ind w:left="2160" w:hanging="360"/>
+      </w:pPr>
+      <w:rPr>
+        <w:rFonts w:ascii="Wingdings" w:hAnsi="Wingdings" w:hint="default"/>
+      </w:rPr>
+    </w:lvl>
+    <w:lvl w:ilvl="3" w:tplc="04090001" w:tentative="1">
+      <w:start w:val="1"/>
+      <w:numFmt w:val="bullet"/>
+      <w:lvlText w:val=""/>
+      <w:lvlJc w:val="left"/>
+      <w:pPr>
+        <w:ind w:left="2880" w:hanging="360"/>
+      </w:pPr>
+      <w:rPr>
+        <w:rFonts w:ascii="Symbol" w:hAnsi="Symbol" w:hint="default"/>
+      </w:rPr>
+    </w:lvl>
+    <w:lvl w:ilvl="4" w:tplc="04090003" w:tentative="1">
+      <w:start w:val="1"/>
+      <w:numFmt w:val="bullet"/>
+      <w:lvlText w:val="o"/>
+      <w:lvlJc w:val="left"/>
+      <w:pPr>
+        <w:ind w:left="3600" w:hanging="360"/>
+      </w:pPr>
+      <w:rPr>
+        <w:rFonts w:ascii="Courier New" w:hAnsi="Courier New" w:cs="Courier New" w:hint="default"/>
+      </w:rPr>
+    </w:lvl>
+    <w:lvl w:ilvl="5" w:tplc="04090005" w:tentative="1">
+      <w:start w:val="1"/>
+      <w:numFmt w:val="bullet"/>
+      <w:lvlText w:val=""/>
+      <w:lvlJc w:val="left"/>
+      <w:pPr>
+        <w:ind w:left="4320" w:hanging="360"/>
+      </w:pPr>
+      <w:rPr>
+        <w:rFonts w:ascii="Wingdings" w:hAnsi="Wingdings" w:hint="default"/>
+      </w:rPr>
+    </w:lvl>
+    <w:lvl w:ilvl="6" w:tplc="04090001" w:tentative="1">
+      <w:start w:val="1"/>
+      <w:numFmt w:val="bullet"/>
+      <w:lvlText w:val=""/>
+      <w:lvlJc w:val="left"/>
+      <w:pPr>
+        <w:ind w:left="5040" w:hanging="360"/>
+      </w:pPr>
+      <w:rPr>
+        <w:rFonts w:ascii="Symbol" w:hAnsi="Symbol" w:hint="default"/>
+      </w:rPr>
+    </w:lvl>
+    <w:lvl w:ilvl="7" w:tplc="04090003" w:tentative="1">
+      <w:start w:val="1"/>
+      <w:numFmt w:val="bullet"/>
+      <w:lvlText w:val="o"/>
+      <w:lvlJc w:val="left"/>
+      <w:pPr>
+        <w:ind w:left="5760" w:hanging="360"/>
+      </w:pPr>
+      <w:rPr>
+        <w:rFonts w:ascii="Courier New" w:hAnsi="Courier New" w:cs="Courier New" w:hint="default"/>
+      </w:rPr>
+    </w:lvl>
+    <w:lvl w:ilvl="8" w:tplc="04090005" w:tentative="1">
+      <w:start w:val="1"/>
+      <w:numFmt w:val="bullet"/>
+      <w:lvlText w:val=""/>
+      <w:lvlJc w:val="left"/>
+      <w:pPr>
+        <w:ind w:left="6480" w:hanging="360"/>
+      </w:pPr>
+      <w:rPr>
+        <w:rFonts w:ascii="Wingdings" w:hAnsi="Wingdings" w:hint="default"/>
       </w:rPr>
     </w:lvl>
   </w:abstractNum>
@@ -10700,6 +12145,9 @@
   </w:num>
   <w:num w:numId="4">
     <w:abstractNumId w:val="3"/>
+  </w:num>
+  <w:num w:numId="5">
+    <w:abstractNumId w:val="4"/>
   </w:num>
 </w:numbering>
 </file>
@@ -10827,6 +12275,7 @@
     <w:lsdException w:name="HTML Sample" w:semiHidden="1" w:unhideWhenUsed="1"/>
     <w:lsdException w:name="HTML Typewriter" w:semiHidden="1" w:unhideWhenUsed="1"/>
     <w:lsdException w:name="HTML Variable" w:semiHidden="1" w:unhideWhenUsed="1"/>
+    <w:lsdException w:name="Normal Table" w:semiHidden="1" w:unhideWhenUsed="1"/>
     <w:lsdException w:name="annotation subject" w:semiHidden="1" w:unhideWhenUsed="1"/>
     <w:lsdException w:name="No List" w:semiHidden="1" w:unhideWhenUsed="1"/>
     <w:lsdException w:name="Outline List 1" w:semiHidden="1" w:unhideWhenUsed="1"/>
@@ -10870,8 +12319,10 @@
     <w:lsdException w:name="Table Elegant" w:semiHidden="1" w:unhideWhenUsed="1"/>
     <w:lsdException w:name="Table Professional" w:semiHidden="1" w:unhideWhenUsed="1"/>
     <w:lsdException w:name="Table Subtle 1" w:semiHidden="1" w:unhideWhenUsed="1"/>
+    <w:lsdException w:name="Table Subtle 2" w:semiHidden="1" w:unhideWhenUsed="1"/>
     <w:lsdException w:name="Table Web 1" w:semiHidden="1" w:unhideWhenUsed="1"/>
     <w:lsdException w:name="Table Web 2" w:semiHidden="1" w:unhideWhenUsed="1"/>
+    <w:lsdException w:name="Table Web 3" w:semiHidden="1" w:unhideWhenUsed="1"/>
     <w:lsdException w:name="Balloon Text" w:semiHidden="1" w:unhideWhenUsed="1"/>
     <w:lsdException w:name="Table Grid" w:uiPriority="39"/>
     <w:lsdException w:name="Table Theme" w:semiHidden="1" w:unhideWhenUsed="1"/>
@@ -11789,6 +13240,103 @@
       <w:szCs w:val="20"/>
     </w:rPr>
   </w:style>
+  <w:style w:type="character" w:styleId="CommentReference">
+    <w:name w:val="annotation reference"/>
+    <w:basedOn w:val="DefaultParagraphFont"/>
+    <w:uiPriority w:val="99"/>
+    <w:semiHidden/>
+    <w:unhideWhenUsed/>
+    <w:rsid w:val="005E053C"/>
+    <w:rPr>
+      <w:sz w:val="16"/>
+      <w:szCs w:val="16"/>
+    </w:rPr>
+  </w:style>
+  <w:style w:type="paragraph" w:styleId="CommentText">
+    <w:name w:val="annotation text"/>
+    <w:basedOn w:val="Normal"/>
+    <w:link w:val="CommentTextChar"/>
+    <w:uiPriority w:val="99"/>
+    <w:semiHidden/>
+    <w:unhideWhenUsed/>
+    <w:rsid w:val="005E053C"/>
+    <w:rPr>
+      <w:sz w:val="20"/>
+      <w:szCs w:val="20"/>
+    </w:rPr>
+  </w:style>
+  <w:style w:type="character" w:customStyle="1" w:styleId="CommentTextChar">
+    <w:name w:val="Comment Text Char"/>
+    <w:basedOn w:val="DefaultParagraphFont"/>
+    <w:link w:val="CommentText"/>
+    <w:uiPriority w:val="99"/>
+    <w:semiHidden/>
+    <w:rsid w:val="005E053C"/>
+    <w:rPr>
+      <w:rFonts w:ascii="Times New Roman" w:eastAsia="Times New Roman" w:hAnsi="Times New Roman" w:cs="Times New Roman"/>
+      <w:sz w:val="20"/>
+      <w:szCs w:val="20"/>
+      <w:lang w:eastAsia="zh-CN"/>
+    </w:rPr>
+  </w:style>
+  <w:style w:type="paragraph" w:styleId="CommentSubject">
+    <w:name w:val="annotation subject"/>
+    <w:basedOn w:val="CommentText"/>
+    <w:next w:val="CommentText"/>
+    <w:link w:val="CommentSubjectChar"/>
+    <w:uiPriority w:val="99"/>
+    <w:semiHidden/>
+    <w:unhideWhenUsed/>
+    <w:rsid w:val="005E053C"/>
+    <w:rPr>
+      <w:b/>
+      <w:bCs/>
+    </w:rPr>
+  </w:style>
+  <w:style w:type="character" w:customStyle="1" w:styleId="CommentSubjectChar">
+    <w:name w:val="Comment Subject Char"/>
+    <w:basedOn w:val="CommentTextChar"/>
+    <w:link w:val="CommentSubject"/>
+    <w:uiPriority w:val="99"/>
+    <w:semiHidden/>
+    <w:rsid w:val="005E053C"/>
+    <w:rPr>
+      <w:rFonts w:ascii="Times New Roman" w:eastAsia="Times New Roman" w:hAnsi="Times New Roman" w:cs="Times New Roman"/>
+      <w:b/>
+      <w:bCs/>
+      <w:sz w:val="20"/>
+      <w:szCs w:val="20"/>
+      <w:lang w:eastAsia="zh-CN"/>
+    </w:rPr>
+  </w:style>
+  <w:style w:type="paragraph" w:styleId="BalloonText">
+    <w:name w:val="Balloon Text"/>
+    <w:basedOn w:val="Normal"/>
+    <w:link w:val="BalloonTextChar"/>
+    <w:uiPriority w:val="99"/>
+    <w:semiHidden/>
+    <w:unhideWhenUsed/>
+    <w:rsid w:val="005E053C"/>
+    <w:rPr>
+      <w:rFonts w:ascii="Segoe UI" w:hAnsi="Segoe UI" w:cs="Segoe UI"/>
+      <w:sz w:val="18"/>
+      <w:szCs w:val="18"/>
+    </w:rPr>
+  </w:style>
+  <w:style w:type="character" w:customStyle="1" w:styleId="BalloonTextChar">
+    <w:name w:val="Balloon Text Char"/>
+    <w:basedOn w:val="DefaultParagraphFont"/>
+    <w:link w:val="BalloonText"/>
+    <w:uiPriority w:val="99"/>
+    <w:semiHidden/>
+    <w:rsid w:val="005E053C"/>
+    <w:rPr>
+      <w:rFonts w:ascii="Segoe UI" w:eastAsia="Times New Roman" w:hAnsi="Segoe UI" w:cs="Segoe UI"/>
+      <w:sz w:val="18"/>
+      <w:szCs w:val="18"/>
+      <w:lang w:eastAsia="zh-CN"/>
+    </w:rPr>
+  </w:style>
 </w:styles>
 </file>
 

</xml_diff>